<commit_message>
Story 5 + hoeveelheid toegevoegd aan product
</commit_message>
<xml_diff>
--- a/Groepsopdracht OO Ontwerpen_19_20.docx
+++ b/Groepsopdracht OO Ontwerpen_19_20.docx
@@ -1,6 +1,6 @@
 
 <file path=word/document.xml><?xml version="1.0" encoding="utf-8"?>
-<w:document xmlns:ve="http://schemas.openxmlformats.org/markup-compatibility/2006" xmlns:o="urn:schemas-microsoft-com:office:office" xmlns:r="http://schemas.openxmlformats.org/officeDocument/2006/relationships" xmlns:m="http://schemas.openxmlformats.org/officeDocument/2006/math" xmlns:v="urn:schemas-microsoft-com:vml" xmlns:wp="http://schemas.openxmlformats.org/drawingml/2006/wordprocessingDrawing" xmlns:w10="urn:schemas-microsoft-com:office:word" xmlns:w="http://schemas.openxmlformats.org/wordprocessingml/2006/main" xmlns:wne="http://schemas.microsoft.com/office/word/2006/wordml">
+<w:document xmlns:wpc="http://schemas.microsoft.com/office/word/2010/wordprocessingCanvas" xmlns:cx="http://schemas.microsoft.com/office/drawing/2014/chartex" xmlns:cx1="http://schemas.microsoft.com/office/drawing/2015/9/8/chartex" xmlns:cx2="http://schemas.microsoft.com/office/drawing/2015/10/21/chartex" xmlns:cx3="http://schemas.microsoft.com/office/drawing/2016/5/9/chartex" xmlns:cx4="http://schemas.microsoft.com/office/drawing/2016/5/10/chartex" xmlns:cx5="http://schemas.microsoft.com/office/drawing/2016/5/11/chartex" xmlns:cx6="http://schemas.microsoft.com/office/drawing/2016/5/12/chartex" xmlns:cx7="http://schemas.microsoft.com/office/drawing/2016/5/13/chartex" xmlns:cx8="http://schemas.microsoft.com/office/drawing/2016/5/14/chartex" xmlns:mc="http://schemas.openxmlformats.org/markup-compatibility/2006" xmlns:aink="http://schemas.microsoft.com/office/drawing/2016/ink" xmlns:am3d="http://schemas.microsoft.com/office/drawing/2017/model3d" xmlns:o="urn:schemas-microsoft-com:office:office" xmlns:r="http://schemas.openxmlformats.org/officeDocument/2006/relationships" xmlns:m="http://schemas.openxmlformats.org/officeDocument/2006/math" xmlns:v="urn:schemas-microsoft-com:vml" xmlns:wp14="http://schemas.microsoft.com/office/word/2010/wordprocessingDrawing" xmlns:wp="http://schemas.openxmlformats.org/drawingml/2006/wordprocessingDrawing" xmlns:w10="urn:schemas-microsoft-com:office:word" xmlns:w="http://schemas.openxmlformats.org/wordprocessingml/2006/main" xmlns:w14="http://schemas.microsoft.com/office/word/2010/wordml" xmlns:w15="http://schemas.microsoft.com/office/word/2012/wordml" xmlns:w16cid="http://schemas.microsoft.com/office/word/2016/wordml/cid" xmlns:w16se="http://schemas.microsoft.com/office/word/2015/wordml/symex" xmlns:wpg="http://schemas.microsoft.com/office/word/2010/wordprocessingGroup" xmlns:wpi="http://schemas.microsoft.com/office/word/2010/wordprocessingInk" xmlns:wne="http://schemas.microsoft.com/office/word/2006/wordml" xmlns:wps="http://schemas.microsoft.com/office/word/2010/wordprocessingShape" mc:Ignorable="w14 w15 w16se w16cid wp14">
   <w:body>
     <w:p>
       <w:pPr>
@@ -668,89 +668,59 @@
           <w:u w:val="single"/>
           <w:lang w:val="nl-NL"/>
         </w:rPr>
+        <w:t xml:space="preserve"> source files</w:t>
+      </w:r>
+      <w:r>
+        <w:rPr>
+          <w:u w:val="single"/>
+          <w:lang w:val="nl-NL"/>
+        </w:rPr>
         <w:t xml:space="preserve"> </w:t>
       </w:r>
+      <w:r>
+        <w:rPr>
+          <w:lang w:val="nl-NL"/>
+        </w:rPr>
+        <w:t xml:space="preserve"> (als </w:t>
+      </w:r>
       <w:proofErr w:type="spellStart"/>
       <w:r>
         <w:rPr>
+          <w:lang w:val="nl-NL"/>
+        </w:rPr>
+        <w:t>backup</w:t>
+      </w:r>
+      <w:proofErr w:type="spellEnd"/>
+      <w:r>
+        <w:rPr>
+          <w:lang w:val="nl-NL"/>
+        </w:rPr>
+        <w:t>)</w:t>
+      </w:r>
+      <w:r>
+        <w:rPr>
+          <w:lang w:val="nl-NL"/>
+        </w:rPr>
+        <w:t xml:space="preserve"> en</w:t>
+      </w:r>
+      <w:r>
+        <w:rPr>
+          <w:lang w:val="nl-NL"/>
+        </w:rPr>
+        <w:t xml:space="preserve"> </w:t>
+      </w:r>
+      <w:r>
+        <w:rPr>
           <w:u w:val="single"/>
           <w:lang w:val="nl-NL"/>
         </w:rPr>
-        <w:t>source</w:t>
-      </w:r>
-      <w:proofErr w:type="spellEnd"/>
-      <w:r>
-        <w:rPr>
-          <w:u w:val="single"/>
-          <w:lang w:val="nl-NL"/>
-        </w:rPr>
-        <w:t xml:space="preserve"> files</w:t>
-      </w:r>
-      <w:r>
-        <w:rPr>
-          <w:u w:val="single"/>
-          <w:lang w:val="nl-NL"/>
-        </w:rPr>
-        <w:t xml:space="preserve"> </w:t>
-      </w:r>
-      <w:r>
-        <w:rPr>
-          <w:lang w:val="nl-NL"/>
-        </w:rPr>
-        <w:t xml:space="preserve"> (als </w:t>
-      </w:r>
-      <w:proofErr w:type="spellStart"/>
-      <w:r>
-        <w:rPr>
-          <w:lang w:val="nl-NL"/>
-        </w:rPr>
-        <w:t>backup</w:t>
-      </w:r>
-      <w:proofErr w:type="spellEnd"/>
-      <w:r>
-        <w:rPr>
-          <w:lang w:val="nl-NL"/>
-        </w:rPr>
-        <w:t>)</w:t>
-      </w:r>
-      <w:r>
-        <w:rPr>
-          <w:lang w:val="nl-NL"/>
-        </w:rPr>
-        <w:t xml:space="preserve"> en</w:t>
-      </w:r>
-      <w:r>
-        <w:rPr>
-          <w:lang w:val="nl-NL"/>
-        </w:rPr>
-        <w:t xml:space="preserve"> </w:t>
-      </w:r>
-      <w:r>
-        <w:rPr>
-          <w:u w:val="single"/>
-          <w:lang w:val="nl-NL"/>
-        </w:rPr>
         <w:t xml:space="preserve">het verslag </w:t>
       </w:r>
       <w:r>
         <w:rPr>
           <w:lang w:val="nl-NL"/>
         </w:rPr>
-        <w:t xml:space="preserve">in via </w:t>
-      </w:r>
-      <w:proofErr w:type="spellStart"/>
-      <w:r>
-        <w:rPr>
-          <w:lang w:val="nl-NL"/>
-        </w:rPr>
-        <w:t>Toledo</w:t>
-      </w:r>
-      <w:proofErr w:type="spellEnd"/>
-      <w:r>
-        <w:rPr>
-          <w:lang w:val="nl-NL"/>
-        </w:rPr>
-        <w:t xml:space="preserve">, ten laatste </w:t>
+        <w:t xml:space="preserve">in via Toledo, ten laatste </w:t>
       </w:r>
       <w:r>
         <w:rPr>
@@ -1083,151 +1053,109 @@
         <w:rPr>
           <w:lang w:val="nl-NL"/>
         </w:rPr>
-        <w:t xml:space="preserve"> een Excel bestand (naar keuze van de winkelier). Deze artikelen worden bij het opstarten van de </w:t>
+        <w:t xml:space="preserve"> een Excel bestand (naar keuze van de winkelier). Deze artikelen worden bij het opstarten van de app ingelezen in een in memory database (</w:t>
       </w:r>
       <w:proofErr w:type="spellStart"/>
       <w:r>
         <w:rPr>
           <w:lang w:val="nl-NL"/>
         </w:rPr>
-        <w:t>app</w:t>
+        <w:t>hashmap</w:t>
       </w:r>
       <w:proofErr w:type="spellEnd"/>
       <w:r>
         <w:rPr>
           <w:lang w:val="nl-NL"/>
         </w:rPr>
-        <w:t xml:space="preserve"> ingelezen in een in </w:t>
+        <w:t xml:space="preserve">) die gedurende gans de sessie wordt gebruikt. Bij het afsluiten van de app worden de voorraadgegevens van de artikelen </w:t>
+      </w:r>
+      <w:r>
+        <w:rPr>
+          <w:lang w:val="nl-NL"/>
+        </w:rPr>
+        <w:t>in het tekst of Excel bestand bijgewerkt. Artikelen toevoegen/ verwijderen, prijsaanpassingen, … gebeuren niet via de app maar rechtstreeks in het tekst/</w:t>
       </w:r>
       <w:proofErr w:type="spellStart"/>
       <w:r>
         <w:rPr>
           <w:lang w:val="nl-NL"/>
         </w:rPr>
-        <w:t>memory</w:t>
+        <w:t>excel</w:t>
       </w:r>
       <w:proofErr w:type="spellEnd"/>
       <w:r>
         <w:rPr>
           <w:lang w:val="nl-NL"/>
         </w:rPr>
-        <w:t xml:space="preserve"> database (</w:t>
+        <w:t xml:space="preserve"> bestand.</w:t>
+      </w:r>
+    </w:p>
+    <w:p>
+      <w:pPr>
+        <w:rPr>
+          <w:lang w:val="nl-NL"/>
+        </w:rPr>
+      </w:pPr>
+    </w:p>
+    <w:p>
+      <w:pPr>
+        <w:pStyle w:val="Kop2"/>
+        <w:rPr>
+          <w:lang w:val="nl-NL"/>
+        </w:rPr>
+      </w:pPr>
+      <w:r>
+        <w:rPr>
+          <w:lang w:val="nl-NL"/>
+        </w:rPr>
+        <w:t xml:space="preserve">User interface </w:t>
+      </w:r>
+    </w:p>
+    <w:p>
+      <w:pPr>
+        <w:rPr>
+          <w:lang w:val="nl-NL"/>
+        </w:rPr>
+      </w:pPr>
+      <w:r>
+        <w:rPr>
+          <w:lang w:val="nl-NL"/>
+        </w:rPr>
+        <w:t xml:space="preserve">Je maakt een </w:t>
       </w:r>
       <w:proofErr w:type="spellStart"/>
       <w:r>
         <w:rPr>
           <w:lang w:val="nl-NL"/>
         </w:rPr>
-        <w:t>hashmap</w:t>
+        <w:t>JavaFX</w:t>
       </w:r>
       <w:proofErr w:type="spellEnd"/>
       <w:r>
         <w:rPr>
           <w:lang w:val="nl-NL"/>
         </w:rPr>
-        <w:t xml:space="preserve">) die gedurende gans de sessie wordt gebruikt. Bij het afsluiten van de </w:t>
+        <w:t xml:space="preserve"> project aan. Je schrijft </w:t>
+      </w:r>
+      <w:r>
+        <w:rPr>
+          <w:lang w:val="nl-NL"/>
+        </w:rPr>
+        <w:t xml:space="preserve">zelf </w:t>
       </w:r>
       <w:proofErr w:type="spellStart"/>
       <w:r>
         <w:rPr>
           <w:lang w:val="nl-NL"/>
         </w:rPr>
-        <w:t>app</w:t>
+        <w:t>all</w:t>
       </w:r>
       <w:proofErr w:type="spellEnd"/>
       <w:r>
         <w:rPr>
           <w:lang w:val="nl-NL"/>
         </w:rPr>
-        <w:t xml:space="preserve"> worden de voorraadgegevens van de artikelen </w:t>
-      </w:r>
-      <w:r>
-        <w:rPr>
-          <w:lang w:val="nl-NL"/>
-        </w:rPr>
-        <w:t xml:space="preserve">in het tekst of Excel bestand bijgewerkt. Artikelen toevoegen/ verwijderen, prijsaanpassingen, … gebeuren niet via de </w:t>
-      </w:r>
-      <w:proofErr w:type="spellStart"/>
-      <w:r>
-        <w:rPr>
-          <w:lang w:val="nl-NL"/>
-        </w:rPr>
-        <w:t>app</w:t>
-      </w:r>
-      <w:proofErr w:type="spellEnd"/>
-      <w:r>
-        <w:rPr>
-          <w:lang w:val="nl-NL"/>
-        </w:rPr>
-        <w:t xml:space="preserve"> maar rechtstreeks in het tekst/</w:t>
-      </w:r>
-      <w:proofErr w:type="spellStart"/>
-      <w:r>
-        <w:rPr>
-          <w:lang w:val="nl-NL"/>
-        </w:rPr>
-        <w:t>excel</w:t>
-      </w:r>
-      <w:proofErr w:type="spellEnd"/>
-      <w:r>
-        <w:rPr>
-          <w:lang w:val="nl-NL"/>
-        </w:rPr>
-        <w:t xml:space="preserve"> bestand.</w:t>
-      </w:r>
-    </w:p>
-    <w:p>
-      <w:pPr>
-        <w:rPr>
-          <w:lang w:val="nl-NL"/>
-        </w:rPr>
-      </w:pPr>
-    </w:p>
-    <w:p>
-      <w:pPr>
-        <w:pStyle w:val="Kop2"/>
-        <w:rPr>
-          <w:lang w:val="nl-NL"/>
-        </w:rPr>
-      </w:pPr>
-      <w:r>
-        <w:rPr>
-          <w:lang w:val="nl-NL"/>
-        </w:rPr>
-        <w:t xml:space="preserve">User interface </w:t>
-      </w:r>
-    </w:p>
-    <w:p>
-      <w:pPr>
-        <w:rPr>
-          <w:lang w:val="nl-NL"/>
-        </w:rPr>
-      </w:pPr>
-      <w:r>
-        <w:rPr>
-          <w:lang w:val="nl-NL"/>
-        </w:rPr>
-        <w:t xml:space="preserve">Je maakt een </w:t>
-      </w:r>
-      <w:proofErr w:type="spellStart"/>
-      <w:r>
-        <w:rPr>
-          <w:lang w:val="nl-NL"/>
-        </w:rPr>
-        <w:t>JavaFX</w:t>
-      </w:r>
-      <w:proofErr w:type="spellEnd"/>
-      <w:r>
-        <w:rPr>
-          <w:lang w:val="nl-NL"/>
-        </w:rPr>
-        <w:t xml:space="preserve"> project aan. Je schrijft </w:t>
-      </w:r>
-      <w:r>
-        <w:rPr>
-          <w:lang w:val="nl-NL"/>
-        </w:rPr>
-        <w:t xml:space="preserve">zelf all </w:t>
+        <w:t xml:space="preserve"> </w:t>
       </w:r>
       <w:proofErr w:type="spellStart"/>
       <w:r>
@@ -1511,21 +1439,7 @@
         <w:rPr>
           <w:lang w:val="nl-NL"/>
         </w:rPr>
-        <w:t xml:space="preserve"> van alle artikelen uit de in </w:t>
-      </w:r>
-      <w:proofErr w:type="spellStart"/>
-      <w:r>
-        <w:rPr>
-          <w:lang w:val="nl-NL"/>
-        </w:rPr>
-        <w:t>memory</w:t>
-      </w:r>
-      <w:proofErr w:type="spellEnd"/>
-      <w:r>
-        <w:rPr>
-          <w:lang w:val="nl-NL"/>
-        </w:rPr>
-        <w:t xml:space="preserve"> database</w:t>
+        <w:t xml:space="preserve"> van alle artikelen uit de in memory database</w:t>
       </w:r>
       <w:r>
         <w:rPr>
@@ -1591,21 +1505,7 @@
         <w:rPr>
           <w:lang w:val="nl-NL"/>
         </w:rPr>
-        <w:t xml:space="preserve">Hier kan de winkelier instellingen voor de </w:t>
-      </w:r>
-      <w:proofErr w:type="spellStart"/>
-      <w:r>
-        <w:rPr>
-          <w:lang w:val="nl-NL"/>
-        </w:rPr>
-        <w:t>app</w:t>
-      </w:r>
-      <w:proofErr w:type="spellEnd"/>
-      <w:r>
-        <w:rPr>
-          <w:lang w:val="nl-NL"/>
-        </w:rPr>
-        <w:t xml:space="preserve"> registreren</w:t>
+        <w:t>Hier kan de winkelier instellingen voor de app registreren</w:t>
       </w:r>
       <w:r>
         <w:rPr>
@@ -1737,21 +1637,7 @@
         <w:rPr>
           <w:lang w:val="nl-NL"/>
         </w:rPr>
-        <w:t xml:space="preserve">. De log gegevens hoeven bij afsluiten van de </w:t>
-      </w:r>
-      <w:proofErr w:type="spellStart"/>
-      <w:r>
-        <w:rPr>
-          <w:lang w:val="nl-NL"/>
-        </w:rPr>
-        <w:t>app</w:t>
-      </w:r>
-      <w:proofErr w:type="spellEnd"/>
-      <w:r>
-        <w:rPr>
-          <w:lang w:val="nl-NL"/>
-        </w:rPr>
-        <w:t xml:space="preserve"> niet te worden opgeslagen!</w:t>
+        <w:t>. De log gegevens hoeven bij afsluiten van de app niet te worden opgeslagen!</w:t>
       </w:r>
     </w:p>
     <w:p>
@@ -1849,7 +1735,7 @@
           <w:lang w:val="nl-BE" w:eastAsia="nl-BE"/>
         </w:rPr>
         <w:drawing>
-          <wp:inline distT="0" distB="0" distL="0" distR="0">
+          <wp:inline distT="0" distB="0" distL="0" distR="0" wp14:anchorId="21B0002E" wp14:editId="78039DF4">
             <wp:extent cx="5937174" cy="2968388"/>
             <wp:effectExtent l="19050" t="0" r="6426" b="0"/>
             <wp:docPr id="1" name="Afbeelding 1"/>
@@ -1914,7 +1800,6 @@
         </w:rPr>
         <w:t xml:space="preserve">Deze schermen zijn gemaakt met de code in </w:t>
       </w:r>
-      <w:proofErr w:type="spellStart"/>
       <w:r>
         <w:rPr>
           <w:u w:val="single"/>
@@ -1922,7 +1807,6 @@
         </w:rPr>
         <w:t>StartCode.zip</w:t>
       </w:r>
-      <w:proofErr w:type="spellEnd"/>
       <w:r>
         <w:rPr>
           <w:lang w:val="nl-NL"/>
@@ -2220,63 +2104,7 @@
         <w:rPr>
           <w:lang w:val="nl-NL"/>
         </w:rPr>
-        <w:t xml:space="preserve">The MVC </w:t>
-      </w:r>
-      <w:proofErr w:type="spellStart"/>
-      <w:r>
-        <w:rPr>
-          <w:lang w:val="nl-NL"/>
-        </w:rPr>
-        <w:t>pattern</w:t>
-      </w:r>
-      <w:proofErr w:type="spellEnd"/>
-      <w:r>
-        <w:rPr>
-          <w:lang w:val="nl-NL"/>
-        </w:rPr>
-        <w:t>_</w:t>
-      </w:r>
-      <w:proofErr w:type="spellStart"/>
-      <w:r>
-        <w:rPr>
-          <w:lang w:val="nl-NL"/>
-        </w:rPr>
-        <w:t>Example</w:t>
-      </w:r>
-      <w:proofErr w:type="spellEnd"/>
-      <w:r>
-        <w:rPr>
-          <w:lang w:val="nl-NL"/>
-        </w:rPr>
-        <w:t>_</w:t>
-      </w:r>
-      <w:proofErr w:type="spellStart"/>
-      <w:r>
-        <w:rPr>
-          <w:lang w:val="nl-NL"/>
-        </w:rPr>
-        <w:t>Important.docx</w:t>
-      </w:r>
-      <w:proofErr w:type="spellEnd"/>
-      <w:r>
-        <w:rPr>
-          <w:lang w:val="nl-NL"/>
-        </w:rPr>
-        <w:t xml:space="preserve"> (les 6 uit cursusdocumenten van </w:t>
-      </w:r>
-      <w:proofErr w:type="spellStart"/>
-      <w:r>
-        <w:rPr>
-          <w:lang w:val="nl-NL"/>
-        </w:rPr>
-        <w:t>Toledo</w:t>
-      </w:r>
-      <w:proofErr w:type="spellEnd"/>
-      <w:r>
-        <w:rPr>
-          <w:lang w:val="nl-NL"/>
-        </w:rPr>
-        <w:t xml:space="preserve"> cursus)</w:t>
+        <w:t>The MVC pattern_Example_Important.docx (les 6 uit cursusdocumenten van Toledo cursus)</w:t>
       </w:r>
     </w:p>
     <w:p>
@@ -2538,122 +2366,66 @@
         <w:rPr>
           <w:lang w:val="nl-NL"/>
         </w:rPr>
-        <w:t xml:space="preserve">Maak een in </w:t>
+        <w:t>Maak een in memory ar</w:t>
+      </w:r>
+      <w:r>
+        <w:rPr>
+          <w:lang w:val="nl-NL"/>
+        </w:rPr>
+        <w:t>t</w:t>
+      </w:r>
+      <w:r>
+        <w:rPr>
+          <w:lang w:val="nl-NL"/>
+        </w:rPr>
+        <w:t xml:space="preserve">ikel database klasse die alle artikel uit het artikel.txt tekstbestand inleest in een </w:t>
       </w:r>
       <w:proofErr w:type="spellStart"/>
       <w:r>
         <w:rPr>
           <w:lang w:val="nl-NL"/>
         </w:rPr>
-        <w:t>memory</w:t>
+        <w:t>hashmap</w:t>
       </w:r>
       <w:proofErr w:type="spellEnd"/>
       <w:r>
         <w:rPr>
           <w:lang w:val="nl-NL"/>
         </w:rPr>
-        <w:t xml:space="preserve"> ar</w:t>
-      </w:r>
-      <w:r>
-        <w:rPr>
-          <w:lang w:val="nl-NL"/>
-        </w:rPr>
-        <w:t>t</w:t>
-      </w:r>
-      <w:r>
-        <w:rPr>
-          <w:lang w:val="nl-NL"/>
-        </w:rPr>
-        <w:t xml:space="preserve">ikel database klasse die alle artikel uit het artikel.txt tekstbestand inleest in een </w:t>
+        <w:t xml:space="preserve">. Deze artikelen worden getoond in tab2 (artikelen) in een </w:t>
       </w:r>
       <w:proofErr w:type="spellStart"/>
       <w:r>
         <w:rPr>
           <w:lang w:val="nl-NL"/>
         </w:rPr>
-        <w:t>hashmap</w:t>
+        <w:t>tableview</w:t>
       </w:r>
       <w:proofErr w:type="spellEnd"/>
       <w:r>
         <w:rPr>
           <w:lang w:val="nl-NL"/>
         </w:rPr>
-        <w:t xml:space="preserve">. Deze artikelen worden getoond in tab2 (artikelen) in een </w:t>
-      </w:r>
-      <w:proofErr w:type="spellStart"/>
-      <w:r>
-        <w:rPr>
-          <w:lang w:val="nl-NL"/>
-        </w:rPr>
-        <w:t>tableview</w:t>
-      </w:r>
-      <w:proofErr w:type="spellEnd"/>
-      <w:r>
-        <w:rPr>
-          <w:lang w:val="nl-NL"/>
-        </w:rPr>
-        <w:t xml:space="preserve"> met als kolommen de artikelcode, de omschrijving, de artikelgroep, de prijs en de actuele voorraad. De artikelen toon je in alfabetische volgorde van omschrijving. Er moeten geen artikelen kunnen worden toegevoegd, verwijderd of worden aangepast via je </w:t>
-      </w:r>
-      <w:proofErr w:type="spellStart"/>
-      <w:r>
-        <w:rPr>
-          <w:lang w:val="nl-NL"/>
-        </w:rPr>
-        <w:t>app</w:t>
-      </w:r>
-      <w:proofErr w:type="spellEnd"/>
-      <w:r>
-        <w:rPr>
-          <w:lang w:val="nl-NL"/>
-        </w:rPr>
-        <w:t xml:space="preserve"> . De actuele voorraad van de artikelen uit een kassaverkoop moet na afsluiten van elke kassaverkoop van een klant wel worden aangepast (automatisch).</w:t>
-      </w:r>
-    </w:p>
-    <w:p>
-      <w:pPr>
-        <w:rPr>
-          <w:lang w:val="nl-NL"/>
-        </w:rPr>
-      </w:pPr>
-      <w:r>
-        <w:rPr>
-          <w:lang w:val="nl-NL"/>
-        </w:rPr>
-        <w:t xml:space="preserve">Voorzie een </w:t>
-      </w:r>
-      <w:proofErr w:type="spellStart"/>
-      <w:r>
-        <w:rPr>
-          <w:lang w:val="nl-NL"/>
-        </w:rPr>
-        <w:t>load</w:t>
-      </w:r>
-      <w:proofErr w:type="spellEnd"/>
-      <w:r>
-        <w:rPr>
-          <w:lang w:val="nl-NL"/>
-        </w:rPr>
-        <w:t xml:space="preserve"> (inlezen tekstbestand) en een save (schrijven tekstbestand) methode in je artikel database klasse.</w:t>
-      </w:r>
-      <w:r>
-        <w:rPr>
-          <w:lang w:val="nl-NL"/>
-        </w:rPr>
-        <w:t xml:space="preserve"> De </w:t>
-      </w:r>
-      <w:proofErr w:type="spellStart"/>
-      <w:r>
-        <w:rPr>
-          <w:lang w:val="nl-NL"/>
-        </w:rPr>
-        <w:t>load</w:t>
-      </w:r>
-      <w:proofErr w:type="spellEnd"/>
-      <w:r>
-        <w:rPr>
-          <w:lang w:val="nl-NL"/>
-        </w:rPr>
-        <w:t xml:space="preserve"> methode geeft een </w:t>
+        <w:t xml:space="preserve"> met als kolommen de artikelcode, de omschrijving, de artikelgroep, de prijs en de actuele voorraad. De artikelen toon je in alfabetische volgorde van omschrijving. Er moeten geen artikelen kunnen worden toegevoegd, verwijderd of worden aangepast via je app . De actuele voorraad van de artikelen uit een kassaverkoop moet na afsluiten van elke kassaverkoop van een klant wel worden aangepast (automatisch).</w:t>
+      </w:r>
+    </w:p>
+    <w:p>
+      <w:pPr>
+        <w:rPr>
+          <w:lang w:val="nl-NL"/>
+        </w:rPr>
+      </w:pPr>
+      <w:r>
+        <w:rPr>
+          <w:lang w:val="nl-NL"/>
+        </w:rPr>
+        <w:t>Voorzie een load (inlezen tekstbestand) en een save (schrijven tekstbestand) methode in je artikel database klasse.</w:t>
+      </w:r>
+      <w:r>
+        <w:rPr>
+          <w:lang w:val="nl-NL"/>
+        </w:rPr>
+        <w:t xml:space="preserve"> De load methode geeft een </w:t>
       </w:r>
       <w:proofErr w:type="spellStart"/>
       <w:r>
@@ -2786,21 +2558,7 @@
         <w:rPr>
           <w:lang w:val="nl-NL"/>
         </w:rPr>
-        <w:t xml:space="preserve"> klasse (gebruikt makende van het </w:t>
-      </w:r>
-      <w:proofErr w:type="spellStart"/>
-      <w:r>
-        <w:rPr>
-          <w:lang w:val="nl-NL"/>
-        </w:rPr>
-        <w:t>Template</w:t>
-      </w:r>
-      <w:proofErr w:type="spellEnd"/>
-      <w:r>
-        <w:rPr>
-          <w:lang w:val="nl-NL"/>
-        </w:rPr>
-        <w:t xml:space="preserve"> </w:t>
+        <w:t xml:space="preserve"> klasse (gebruikt makende van het Template </w:t>
       </w:r>
       <w:proofErr w:type="spellStart"/>
       <w:r>
@@ -2867,35 +2625,7 @@
         <w:rPr>
           <w:lang w:val="nl-NL"/>
         </w:rPr>
-        <w:t xml:space="preserve"> klasse erft hiervan over en implementeert alleen nog de abstracte methodes uit de </w:t>
-      </w:r>
-      <w:proofErr w:type="spellStart"/>
-      <w:r>
-        <w:rPr>
-          <w:lang w:val="nl-NL"/>
-        </w:rPr>
-        <w:t>template</w:t>
-      </w:r>
-      <w:proofErr w:type="spellEnd"/>
-      <w:r>
-        <w:rPr>
-          <w:lang w:val="nl-NL"/>
-        </w:rPr>
-        <w:t xml:space="preserve"> klasse. Later kunnen andere klassen (voorbeeld een tekstbestand met klantgegevens van deze </w:t>
-      </w:r>
-      <w:proofErr w:type="spellStart"/>
-      <w:r>
-        <w:rPr>
-          <w:lang w:val="nl-NL"/>
-        </w:rPr>
-        <w:t>template</w:t>
-      </w:r>
-      <w:proofErr w:type="spellEnd"/>
-      <w:r>
-        <w:rPr>
-          <w:lang w:val="nl-NL"/>
-        </w:rPr>
-        <w:t xml:space="preserve"> klasse gebruik maken)</w:t>
+        <w:t xml:space="preserve"> klasse erft hiervan over en implementeert alleen nog de abstracte methodes uit de template klasse. Later kunnen andere klassen (voorbeeld een tekstbestand met klantgegevens van deze template klasse gebruik maken)</w:t>
       </w:r>
     </w:p>
     <w:p>
@@ -2922,21 +2652,7 @@
         <w:rPr>
           <w:lang w:val="nl-NL"/>
         </w:rPr>
-        <w:t xml:space="preserve">Voorzie in je architectuur tevens dat de in </w:t>
-      </w:r>
-      <w:proofErr w:type="spellStart"/>
-      <w:r>
-        <w:rPr>
-          <w:lang w:val="nl-NL"/>
-        </w:rPr>
-        <w:t>memory</w:t>
-      </w:r>
-      <w:proofErr w:type="spellEnd"/>
-      <w:r>
-        <w:rPr>
-          <w:lang w:val="nl-NL"/>
-        </w:rPr>
-        <w:t xml:space="preserve"> database later kan vervangen worden door voorbeeld een relationele database (de code om artikelen uit een relationele database te gebruiken hoef je niet te implementeren, wel de architectuur (met </w:t>
+        <w:t xml:space="preserve">Voorzie in je architectuur tevens dat de in memory database later kan vervangen worden door voorbeeld een relationele database (de code om artikelen uit een relationele database te gebruiken hoef je niet te implementeren, wel de architectuur (met </w:t>
       </w:r>
       <w:proofErr w:type="spellStart"/>
       <w:r>
@@ -3112,21 +2828,7 @@
         <w:rPr>
           <w:lang w:val="nl-NL"/>
         </w:rPr>
-        <w:t xml:space="preserve"> interface met een </w:t>
-      </w:r>
-      <w:proofErr w:type="spellStart"/>
-      <w:r>
-        <w:rPr>
-          <w:lang w:val="nl-NL"/>
-        </w:rPr>
-        <w:t>load</w:t>
-      </w:r>
-      <w:proofErr w:type="spellEnd"/>
-      <w:r>
-        <w:rPr>
-          <w:lang w:val="nl-NL"/>
-        </w:rPr>
-        <w:t xml:space="preserve"> en save methode en </w:t>
+        <w:t xml:space="preserve"> interface met een load en save methode en </w:t>
       </w:r>
       <w:proofErr w:type="spellStart"/>
       <w:r>
@@ -3269,19 +2971,11 @@
           <w:lang w:val="nl-NL"/>
         </w:rPr>
       </w:pPr>
-      <w:proofErr w:type="spellStart"/>
-      <w:r>
-        <w:rPr>
-          <w:lang w:val="nl-NL"/>
-        </w:rPr>
-        <w:t>ExcelPlugin.jar</w:t>
-      </w:r>
-      <w:proofErr w:type="spellEnd"/>
-      <w:r>
-        <w:rPr>
-          <w:lang w:val="nl-NL"/>
-        </w:rPr>
-        <w:t xml:space="preserve"> (een </w:t>
+      <w:r>
+        <w:rPr>
+          <w:lang w:val="nl-NL"/>
+        </w:rPr>
+        <w:t xml:space="preserve">ExcelPlugin.jar (een </w:t>
       </w:r>
       <w:proofErr w:type="spellStart"/>
       <w:r>
@@ -3330,19 +3024,11 @@
           <w:lang w:val="nl-NL"/>
         </w:rPr>
       </w:pPr>
-      <w:proofErr w:type="spellStart"/>
-      <w:r>
-        <w:rPr>
-          <w:lang w:val="nl-NL"/>
-        </w:rPr>
-        <w:t>ExcelPlugin.java</w:t>
-      </w:r>
-      <w:proofErr w:type="spellEnd"/>
-      <w:r>
-        <w:rPr>
-          <w:lang w:val="nl-NL"/>
-        </w:rPr>
-        <w:t xml:space="preserve"> (de </w:t>
+      <w:r>
+        <w:rPr>
+          <w:lang w:val="nl-NL"/>
+        </w:rPr>
+        <w:t xml:space="preserve">ExcelPlugin.java (de </w:t>
       </w:r>
       <w:proofErr w:type="spellStart"/>
       <w:r>
@@ -3487,62 +3173,34 @@
         <w:rPr>
           <w:lang w:val="nl-NL"/>
         </w:rPr>
-        <w:t xml:space="preserve"> van je </w:t>
+        <w:t xml:space="preserve"> van je app.</w:t>
+      </w:r>
+    </w:p>
+    <w:p>
+      <w:pPr>
+        <w:rPr>
+          <w:lang w:val="nl-NL"/>
+        </w:rPr>
+      </w:pPr>
+      <w:r>
+        <w:rPr>
+          <w:lang w:val="nl-NL"/>
+        </w:rPr>
+        <w:t xml:space="preserve">In tab3 (instellingen) kan de winkelier de opslagstrategie (tekst of Excel) kiezen. Zijn keuze wordt opgeslagen in een </w:t>
       </w:r>
       <w:proofErr w:type="spellStart"/>
       <w:r>
         <w:rPr>
           <w:lang w:val="nl-NL"/>
         </w:rPr>
-        <w:t>app</w:t>
+        <w:t>properties</w:t>
       </w:r>
       <w:proofErr w:type="spellEnd"/>
       <w:r>
         <w:rPr>
           <w:lang w:val="nl-NL"/>
         </w:rPr>
-        <w:t>.</w:t>
-      </w:r>
-    </w:p>
-    <w:p>
-      <w:pPr>
-        <w:rPr>
-          <w:lang w:val="nl-NL"/>
-        </w:rPr>
-      </w:pPr>
-      <w:r>
-        <w:rPr>
-          <w:lang w:val="nl-NL"/>
-        </w:rPr>
-        <w:t xml:space="preserve">In tab3 (instellingen) kan de winkelier de opslagstrategie (tekst of Excel) kiezen. Zijn keuze wordt opgeslagen in een </w:t>
-      </w:r>
-      <w:proofErr w:type="spellStart"/>
-      <w:r>
-        <w:rPr>
-          <w:lang w:val="nl-NL"/>
-        </w:rPr>
-        <w:t>properties</w:t>
-      </w:r>
-      <w:proofErr w:type="spellEnd"/>
-      <w:r>
-        <w:rPr>
-          <w:lang w:val="nl-NL"/>
-        </w:rPr>
-        <w:t xml:space="preserve"> file. Bij het opstarten van de </w:t>
-      </w:r>
-      <w:proofErr w:type="spellStart"/>
-      <w:r>
-        <w:rPr>
-          <w:lang w:val="nl-NL"/>
-        </w:rPr>
-        <w:t>app</w:t>
-      </w:r>
-      <w:proofErr w:type="spellEnd"/>
-      <w:r>
-        <w:rPr>
-          <w:lang w:val="nl-NL"/>
-        </w:rPr>
-        <w:t xml:space="preserve"> wordt gebruik gemaakt van de gekozen strategie.</w:t>
+        <w:t xml:space="preserve"> file. Bij het opstarten van de app wordt gebruik gemaakt van de gekozen strategie.</w:t>
       </w:r>
     </w:p>
     <w:p>
@@ -3829,11 +3487,19 @@
         <w:rPr>
           <w:lang w:val="nl-NL"/>
         </w:rPr>
-        <w:t xml:space="preserve">wordt het artikel opgezocht in de artikeldatabase en indien gevonden wordt van dit artikel de omschrijving en de prijs toegevoegd in een </w:t>
+        <w:t xml:space="preserve">wordt het artikel opgezocht in de artikeldatabase en indien gevonden wordt van dit artikel de omschrijving en de prijs </w:t>
+      </w:r>
+      <w:r>
+        <w:rPr>
+          <w:highlight w:val="yellow"/>
+          <w:lang w:val="nl-NL"/>
+        </w:rPr>
+        <w:t xml:space="preserve">toegevoegd in een </w:t>
       </w:r>
       <w:proofErr w:type="spellStart"/>
       <w:r>
         <w:rPr>
+          <w:highlight w:val="yellow"/>
           <w:lang w:val="nl-NL"/>
         </w:rPr>
         <w:t>tableview</w:t>
@@ -3883,6 +3549,29 @@
         </w:rPr>
         <w:t xml:space="preserve">indien artikelcode niet gevonden wordt toon je de boodschap “niet bestaande code” </w:t>
       </w:r>
+      <w:r>
+        <w:rPr>
+          <w:highlight w:val="yellow"/>
+          <w:lang w:val="nl-NL"/>
+        </w:rPr>
+        <w:t xml:space="preserve">-&gt; moet in de view verplaatst worden ma </w:t>
+      </w:r>
+      <w:proofErr w:type="spellStart"/>
+      <w:r>
+        <w:rPr>
+          <w:highlight w:val="yellow"/>
+          <w:lang w:val="nl-NL"/>
+        </w:rPr>
+        <w:t>idk</w:t>
+      </w:r>
+      <w:proofErr w:type="spellEnd"/>
+      <w:r>
+        <w:rPr>
+          <w:highlight w:val="yellow"/>
+          <w:lang w:val="nl-NL"/>
+        </w:rPr>
+        <w:t xml:space="preserve"> hoe</w:t>
+      </w:r>
     </w:p>
     <w:p>
       <w:pPr>
@@ -4125,7 +3814,14 @@
         <w:rPr>
           <w:lang w:val="nl-NL"/>
         </w:rPr>
-        <w:t>De kassier moet een artikel uit de lijst van gescande artikelen kunnen verwijderen. Het totale bedrag moet dan worden bijgewerkt en tevens moet het klantenscherm worden bijgewerkt</w:t>
+        <w:t xml:space="preserve">De kassier moet een artikel uit de lijst van gescande artikelen kunnen verwijderen. Het totale bedrag moet dan worden bijgewerkt </w:t>
+      </w:r>
+      <w:r>
+        <w:rPr>
+          <w:highlight w:val="yellow"/>
+          <w:lang w:val="nl-NL"/>
+        </w:rPr>
+        <w:t>en tevens moet het klantenscherm worden bijgewerkt</w:t>
       </w:r>
     </w:p>
     <w:p>
@@ -4142,6 +3838,8 @@
           <w:lang w:val="nl-BE"/>
         </w:rPr>
       </w:pPr>
+      <w:bookmarkStart w:id="0" w:name="_GoBack"/>
+      <w:bookmarkEnd w:id="0"/>
     </w:p>
     <w:p>
       <w:pPr>
@@ -4160,22 +3858,74 @@
           <w:lang w:val="nl-NL"/>
         </w:rPr>
         <w:lastRenderedPageBreak/>
-        <w:t xml:space="preserve">Een kassaverkoop </w:t>
+        <w:t xml:space="preserve">Een kassaverkoop on </w:t>
       </w:r>
       <w:proofErr w:type="spellStart"/>
       <w:r>
         <w:rPr>
           <w:lang w:val="nl-NL"/>
         </w:rPr>
-        <w:t>on</w:t>
+        <w:t>hold</w:t>
       </w:r>
       <w:proofErr w:type="spellEnd"/>
       <w:r>
         <w:rPr>
           <w:lang w:val="nl-NL"/>
         </w:rPr>
+        <w:t xml:space="preserve"> zetten</w:t>
+      </w:r>
+    </w:p>
+    <w:p>
+      <w:pPr>
+        <w:rPr>
+          <w:lang w:val="nl-NL"/>
+        </w:rPr>
+      </w:pPr>
+    </w:p>
+    <w:p>
+      <w:pPr>
+        <w:rPr>
+          <w:lang w:val="nl-NL"/>
+        </w:rPr>
+      </w:pPr>
+      <w:r>
+        <w:rPr>
+          <w:b/>
+          <w:lang w:val="nl-NL"/>
+        </w:rPr>
+        <w:t>Beschrijving</w:t>
+      </w:r>
+      <w:r>
+        <w:rPr>
+          <w:lang w:val="nl-NL"/>
+        </w:rPr>
         <w:t xml:space="preserve"> </w:t>
       </w:r>
+    </w:p>
+    <w:p>
+      <w:pPr>
+        <w:rPr>
+          <w:lang w:val="nl-NL"/>
+        </w:rPr>
+      </w:pPr>
+      <w:r>
+        <w:rPr>
+          <w:lang w:val="nl-NL"/>
+        </w:rPr>
+        <w:t xml:space="preserve">Wanneer een klant aan de kassa merkt dat hij nog één of meer artikels moet gaan bijhalen in de winkel en er al een wachtrij </w:t>
+      </w:r>
+      <w:r>
+        <w:rPr>
+          <w:lang w:val="nl-NL"/>
+        </w:rPr>
+        <w:t xml:space="preserve">van klanten </w:t>
+      </w:r>
+      <w:r>
+        <w:rPr>
+          <w:lang w:val="nl-NL"/>
+        </w:rPr>
+        <w:t xml:space="preserve">aan de kassa is moet de kassier de reeds gescande kassaverkoop (lijst van gescande artikels) on </w:t>
+      </w:r>
       <w:proofErr w:type="spellStart"/>
       <w:r>
         <w:rPr>
@@ -4188,141 +3938,33 @@
         <w:rPr>
           <w:lang w:val="nl-NL"/>
         </w:rPr>
-        <w:t xml:space="preserve"> zetten</w:t>
-      </w:r>
-    </w:p>
-    <w:p>
-      <w:pPr>
-        <w:rPr>
-          <w:lang w:val="nl-NL"/>
-        </w:rPr>
-      </w:pPr>
-    </w:p>
-    <w:p>
-      <w:pPr>
-        <w:rPr>
-          <w:lang w:val="nl-NL"/>
-        </w:rPr>
-      </w:pPr>
-      <w:r>
-        <w:rPr>
-          <w:b/>
-          <w:lang w:val="nl-NL"/>
-        </w:rPr>
-        <w:t>Beschrijving</w:t>
-      </w:r>
-      <w:r>
-        <w:rPr>
-          <w:lang w:val="nl-NL"/>
-        </w:rPr>
-        <w:t xml:space="preserve"> </w:t>
-      </w:r>
-    </w:p>
-    <w:p>
-      <w:pPr>
-        <w:rPr>
-          <w:lang w:val="nl-NL"/>
-        </w:rPr>
-      </w:pPr>
-      <w:r>
-        <w:rPr>
-          <w:lang w:val="nl-NL"/>
-        </w:rPr>
-        <w:t xml:space="preserve">Wanneer een klant aan de kassa merkt dat hij nog één of meer artikels moet gaan bijhalen in de winkel en er al een </w:t>
+        <w:t xml:space="preserve"> kunnen zetten (deze kassaverkoop wordt bewaard) maar het kassascherm en klantenscherm wordt klaargemaakt voor het registreren van aankopen van een volgende klant.</w:t>
+      </w:r>
+    </w:p>
+    <w:p>
+      <w:pPr>
+        <w:rPr>
+          <w:lang w:val="nl-NL"/>
+        </w:rPr>
+      </w:pPr>
+      <w:r>
+        <w:rPr>
+          <w:lang w:val="nl-NL"/>
+        </w:rPr>
+        <w:t xml:space="preserve">Er kan maar één kassaverkoop on </w:t>
       </w:r>
       <w:proofErr w:type="spellStart"/>
       <w:r>
         <w:rPr>
           <w:lang w:val="nl-NL"/>
         </w:rPr>
-        <w:t>wachtrij</w:t>
+        <w:t>hold</w:t>
       </w:r>
       <w:proofErr w:type="spellEnd"/>
       <w:r>
         <w:rPr>
           <w:lang w:val="nl-NL"/>
         </w:rPr>
-        <w:t xml:space="preserve"> </w:t>
-      </w:r>
-      <w:r>
-        <w:rPr>
-          <w:lang w:val="nl-NL"/>
-        </w:rPr>
-        <w:t xml:space="preserve">van klanten </w:t>
-      </w:r>
-      <w:r>
-        <w:rPr>
-          <w:lang w:val="nl-NL"/>
-        </w:rPr>
-        <w:t xml:space="preserve">aan de kassa is moet de kassier de reeds gescande kassaverkoop (lijst van gescande artikels) </w:t>
-      </w:r>
-      <w:proofErr w:type="spellStart"/>
-      <w:r>
-        <w:rPr>
-          <w:lang w:val="nl-NL"/>
-        </w:rPr>
-        <w:t>on</w:t>
-      </w:r>
-      <w:proofErr w:type="spellEnd"/>
-      <w:r>
-        <w:rPr>
-          <w:lang w:val="nl-NL"/>
-        </w:rPr>
-        <w:t xml:space="preserve"> </w:t>
-      </w:r>
-      <w:proofErr w:type="spellStart"/>
-      <w:r>
-        <w:rPr>
-          <w:lang w:val="nl-NL"/>
-        </w:rPr>
-        <w:t>hold</w:t>
-      </w:r>
-      <w:proofErr w:type="spellEnd"/>
-      <w:r>
-        <w:rPr>
-          <w:lang w:val="nl-NL"/>
-        </w:rPr>
-        <w:t xml:space="preserve"> kunnen zetten (deze kassaverkoop wordt bewaard) maar het kassascherm en klantenscherm wordt klaargemaakt voor het registreren van aankopen van een volgende klant.</w:t>
-      </w:r>
-    </w:p>
-    <w:p>
-      <w:pPr>
-        <w:rPr>
-          <w:lang w:val="nl-NL"/>
-        </w:rPr>
-      </w:pPr>
-      <w:r>
-        <w:rPr>
-          <w:lang w:val="nl-NL"/>
-        </w:rPr>
-        <w:t xml:space="preserve">Er kan maar één kassaverkoop </w:t>
-      </w:r>
-      <w:proofErr w:type="spellStart"/>
-      <w:r>
-        <w:rPr>
-          <w:lang w:val="nl-NL"/>
-        </w:rPr>
-        <w:t>on</w:t>
-      </w:r>
-      <w:proofErr w:type="spellEnd"/>
-      <w:r>
-        <w:rPr>
-          <w:lang w:val="nl-NL"/>
-        </w:rPr>
-        <w:t xml:space="preserve"> </w:t>
-      </w:r>
-      <w:proofErr w:type="spellStart"/>
-      <w:r>
-        <w:rPr>
-          <w:lang w:val="nl-NL"/>
-        </w:rPr>
-        <w:t>hold</w:t>
-      </w:r>
-      <w:proofErr w:type="spellEnd"/>
-      <w:r>
-        <w:rPr>
-          <w:lang w:val="nl-NL"/>
-        </w:rPr>
         <w:t xml:space="preserve"> gezet worden.</w:t>
       </w:r>
     </w:p>
@@ -4336,21 +3978,7 @@
         <w:rPr>
           <w:lang w:val="nl-NL"/>
         </w:rPr>
-        <w:t xml:space="preserve">Een </w:t>
-      </w:r>
-      <w:proofErr w:type="spellStart"/>
-      <w:r>
-        <w:rPr>
-          <w:lang w:val="nl-NL"/>
-        </w:rPr>
-        <w:t>on</w:t>
-      </w:r>
-      <w:proofErr w:type="spellEnd"/>
-      <w:r>
-        <w:rPr>
-          <w:lang w:val="nl-NL"/>
-        </w:rPr>
-        <w:t xml:space="preserve"> </w:t>
+        <w:t xml:space="preserve">Een on </w:t>
       </w:r>
       <w:proofErr w:type="spellStart"/>
       <w:r>
@@ -5234,21 +4862,7 @@
         <w:rPr>
           <w:lang w:val="nl-NL"/>
         </w:rPr>
-        <w:t xml:space="preserve"> klasse (de klasse voor een actuele verkoop van een klant ) een UML toestandsdiagram (state diagram) met alle mogelijke toestanden van een verkoop en alle mogelijke </w:t>
-      </w:r>
-      <w:proofErr w:type="spellStart"/>
-      <w:r>
-        <w:rPr>
-          <w:lang w:val="nl-NL"/>
-        </w:rPr>
-        <w:t>events</w:t>
-      </w:r>
-      <w:proofErr w:type="spellEnd"/>
-      <w:r>
-        <w:rPr>
-          <w:lang w:val="nl-NL"/>
-        </w:rPr>
-        <w:t xml:space="preserve"> (van story 3 tot en met story 9). Pas het </w:t>
+        <w:t xml:space="preserve"> klasse (de klasse voor een actuele verkoop van een klant ) een UML toestandsdiagram (state diagram) met alle mogelijke toestanden van een verkoop en alle mogelijke events (van story 3 tot en met story 9). Pas het </w:t>
       </w:r>
       <w:r>
         <w:rPr>
@@ -5340,21 +4954,7 @@
         <w:rPr>
           <w:lang w:val="nl-NL"/>
         </w:rPr>
-        <w:t xml:space="preserve">Als de klant betaald heeft zal er een kassabon worden afgeprint. In de vereenvoudigde </w:t>
-      </w:r>
-      <w:proofErr w:type="spellStart"/>
-      <w:r>
-        <w:rPr>
-          <w:lang w:val="nl-NL"/>
-        </w:rPr>
-        <w:t>app</w:t>
-      </w:r>
-      <w:proofErr w:type="spellEnd"/>
-      <w:r>
-        <w:rPr>
-          <w:lang w:val="nl-NL"/>
-        </w:rPr>
-        <w:t xml:space="preserve"> hoef je niet te printen, je toont de kassabon op de console.</w:t>
+        <w:t>Als de klant betaald heeft zal er een kassabon worden afgeprint. In de vereenvoudigde app hoef je niet te printen, je toont de kassabon op de console.</w:t>
       </w:r>
     </w:p>
     <w:p>
@@ -5715,74 +5315,46 @@
         <w:rPr>
           <w:lang w:val="nl-BE"/>
         </w:rPr>
-        <w:t xml:space="preserve"> om een aantal </w:t>
+        <w:t xml:space="preserve"> om een aantal header en </w:t>
       </w:r>
       <w:proofErr w:type="spellStart"/>
       <w:r>
         <w:rPr>
           <w:lang w:val="nl-BE"/>
         </w:rPr>
-        <w:t>header</w:t>
+        <w:t>footer</w:t>
       </w:r>
       <w:proofErr w:type="spellEnd"/>
       <w:r>
         <w:rPr>
           <w:lang w:val="nl-BE"/>
         </w:rPr>
-        <w:t xml:space="preserve"> en </w:t>
-      </w:r>
-      <w:proofErr w:type="spellStart"/>
-      <w:r>
+        <w:t xml:space="preserve"> lijnen toe te voegen aan de kassabon. Hij moet deze optionele lijnen aanvinken in tab 3 instellingen.</w:t>
+      </w:r>
+    </w:p>
+    <w:p>
+      <w:pPr>
         <w:rPr>
           <w:lang w:val="nl-BE"/>
         </w:rPr>
-        <w:t>footer</w:t>
-      </w:r>
-      <w:proofErr w:type="spellEnd"/>
+      </w:pPr>
       <w:r>
         <w:rPr>
           <w:lang w:val="nl-BE"/>
         </w:rPr>
-        <w:t xml:space="preserve"> lijnen toe te voegen aan de kassabon. Hij moet deze optionele lijnen aanvinken in tab 3 instellingen.</w:t>
-      </w:r>
-    </w:p>
-    <w:p>
-      <w:pPr>
+        <w:t>Mogelijke optionele headerlij</w:t>
+      </w:r>
+      <w:r>
         <w:rPr>
           <w:lang w:val="nl-BE"/>
         </w:rPr>
-      </w:pPr>
+        <w:t>n</w:t>
+      </w:r>
       <w:r>
         <w:rPr>
           <w:lang w:val="nl-BE"/>
         </w:rPr>
-        <w:t xml:space="preserve">Mogelijke optionele </w:t>
-      </w:r>
-      <w:proofErr w:type="spellStart"/>
-      <w:r>
-        <w:rPr>
-          <w:lang w:val="nl-BE"/>
-        </w:rPr>
-        <w:t>headerlij</w:t>
-      </w:r>
-      <w:r>
-        <w:rPr>
-          <w:lang w:val="nl-BE"/>
-        </w:rPr>
-        <w:t>n</w:t>
-      </w:r>
-      <w:r>
-        <w:rPr>
-          <w:lang w:val="nl-BE"/>
-        </w:rPr>
-        <w:t>en</w:t>
-      </w:r>
-      <w:proofErr w:type="spellEnd"/>
-      <w:r>
-        <w:rPr>
-          <w:lang w:val="nl-BE"/>
-        </w:rPr>
-        <w:t xml:space="preserve"> (af te printen bovenaan de bon boven </w:t>
+        <w:t xml:space="preserve">en (af te printen bovenaan de bon boven </w:t>
       </w:r>
       <w:r>
         <w:rPr>
@@ -6048,8 +5620,8 @@
 </file>
 
 <file path=word/numbering.xml><?xml version="1.0" encoding="utf-8"?>
-<w:numbering xmlns:ve="http://schemas.openxmlformats.org/markup-compatibility/2006" xmlns:o="urn:schemas-microsoft-com:office:office" xmlns:r="http://schemas.openxmlformats.org/officeDocument/2006/relationships" xmlns:m="http://schemas.openxmlformats.org/officeDocument/2006/math" xmlns:v="urn:schemas-microsoft-com:vml" xmlns:wp="http://schemas.openxmlformats.org/drawingml/2006/wordprocessingDrawing" xmlns:w10="urn:schemas-microsoft-com:office:word" xmlns:w="http://schemas.openxmlformats.org/wordprocessingml/2006/main" xmlns:wne="http://schemas.microsoft.com/office/word/2006/wordml">
-  <w:abstractNum w:abstractNumId="0">
+<w:numbering xmlns:wpc="http://schemas.microsoft.com/office/word/2010/wordprocessingCanvas" xmlns:cx="http://schemas.microsoft.com/office/drawing/2014/chartex" xmlns:cx1="http://schemas.microsoft.com/office/drawing/2015/9/8/chartex" xmlns:cx2="http://schemas.microsoft.com/office/drawing/2015/10/21/chartex" xmlns:cx3="http://schemas.microsoft.com/office/drawing/2016/5/9/chartex" xmlns:cx4="http://schemas.microsoft.com/office/drawing/2016/5/10/chartex" xmlns:cx5="http://schemas.microsoft.com/office/drawing/2016/5/11/chartex" xmlns:cx6="http://schemas.microsoft.com/office/drawing/2016/5/12/chartex" xmlns:cx7="http://schemas.microsoft.com/office/drawing/2016/5/13/chartex" xmlns:cx8="http://schemas.microsoft.com/office/drawing/2016/5/14/chartex" xmlns:mc="http://schemas.openxmlformats.org/markup-compatibility/2006" xmlns:aink="http://schemas.microsoft.com/office/drawing/2016/ink" xmlns:am3d="http://schemas.microsoft.com/office/drawing/2017/model3d" xmlns:o="urn:schemas-microsoft-com:office:office" xmlns:r="http://schemas.openxmlformats.org/officeDocument/2006/relationships" xmlns:m="http://schemas.openxmlformats.org/officeDocument/2006/math" xmlns:v="urn:schemas-microsoft-com:vml" xmlns:wp14="http://schemas.microsoft.com/office/word/2010/wordprocessingDrawing" xmlns:wp="http://schemas.openxmlformats.org/drawingml/2006/wordprocessingDrawing" xmlns:w10="urn:schemas-microsoft-com:office:word" xmlns:w="http://schemas.openxmlformats.org/wordprocessingml/2006/main" xmlns:w14="http://schemas.microsoft.com/office/word/2010/wordml" xmlns:w15="http://schemas.microsoft.com/office/word/2012/wordml" xmlns:w16cid="http://schemas.microsoft.com/office/word/2016/wordml/cid" xmlns:w16se="http://schemas.microsoft.com/office/word/2015/wordml/symex" xmlns:wpg="http://schemas.microsoft.com/office/word/2010/wordprocessingGroup" xmlns:wpi="http://schemas.microsoft.com/office/word/2010/wordprocessingInk" xmlns:wne="http://schemas.microsoft.com/office/word/2006/wordml" xmlns:wps="http://schemas.microsoft.com/office/word/2010/wordprocessingShape" mc:Ignorable="w14 w15 w16se w16cid wp14">
+  <w:abstractNum w:abstractNumId="0" w15:restartNumberingAfterBreak="0">
     <w:nsid w:val="00000001"/>
     <w:multiLevelType w:val="hybridMultilevel"/>
     <w:tmpl w:val="00000001"/>
@@ -6103,7 +5675,7 @@
       <w:lvlJc w:val="left"/>
     </w:lvl>
   </w:abstractNum>
-  <w:abstractNum w:abstractNumId="1">
+  <w:abstractNum w:abstractNumId="1" w15:restartNumberingAfterBreak="0">
     <w:nsid w:val="00000002"/>
     <w:multiLevelType w:val="hybridMultilevel"/>
     <w:tmpl w:val="00000002"/>
@@ -6157,7 +5729,7 @@
       <w:lvlJc w:val="left"/>
     </w:lvl>
   </w:abstractNum>
-  <w:abstractNum w:abstractNumId="2">
+  <w:abstractNum w:abstractNumId="2" w15:restartNumberingAfterBreak="0">
     <w:nsid w:val="00000003"/>
     <w:multiLevelType w:val="hybridMultilevel"/>
     <w:tmpl w:val="00000003"/>
@@ -6211,7 +5783,7 @@
       <w:lvlJc w:val="left"/>
     </w:lvl>
   </w:abstractNum>
-  <w:abstractNum w:abstractNumId="3">
+  <w:abstractNum w:abstractNumId="3" w15:restartNumberingAfterBreak="0">
     <w:nsid w:val="00000004"/>
     <w:multiLevelType w:val="hybridMultilevel"/>
     <w:tmpl w:val="00000004"/>
@@ -6265,7 +5837,7 @@
       <w:lvlJc w:val="left"/>
     </w:lvl>
   </w:abstractNum>
-  <w:abstractNum w:abstractNumId="4">
+  <w:abstractNum w:abstractNumId="4" w15:restartNumberingAfterBreak="0">
     <w:nsid w:val="00000005"/>
     <w:multiLevelType w:val="hybridMultilevel"/>
     <w:tmpl w:val="00000005"/>
@@ -6319,7 +5891,7 @@
       <w:lvlJc w:val="left"/>
     </w:lvl>
   </w:abstractNum>
-  <w:abstractNum w:abstractNumId="5">
+  <w:abstractNum w:abstractNumId="5" w15:restartNumberingAfterBreak="0">
     <w:nsid w:val="00000006"/>
     <w:multiLevelType w:val="hybridMultilevel"/>
     <w:tmpl w:val="00000006"/>
@@ -6373,7 +5945,7 @@
       <w:lvlJc w:val="left"/>
     </w:lvl>
   </w:abstractNum>
-  <w:abstractNum w:abstractNumId="6">
+  <w:abstractNum w:abstractNumId="6" w15:restartNumberingAfterBreak="0">
     <w:nsid w:val="01DE4B98"/>
     <w:multiLevelType w:val="hybridMultilevel"/>
     <w:tmpl w:val="B4C20882"/>
@@ -6486,7 +6058,7 @@
       </w:rPr>
     </w:lvl>
   </w:abstractNum>
-  <w:abstractNum w:abstractNumId="7">
+  <w:abstractNum w:abstractNumId="7" w15:restartNumberingAfterBreak="0">
     <w:nsid w:val="05413277"/>
     <w:multiLevelType w:val="hybridMultilevel"/>
     <w:tmpl w:val="6B94792A"/>
@@ -6599,7 +6171,7 @@
       </w:rPr>
     </w:lvl>
   </w:abstractNum>
-  <w:abstractNum w:abstractNumId="8">
+  <w:abstractNum w:abstractNumId="8" w15:restartNumberingAfterBreak="0">
     <w:nsid w:val="08782441"/>
     <w:multiLevelType w:val="hybridMultilevel"/>
     <w:tmpl w:val="02B40072"/>
@@ -6712,7 +6284,7 @@
       </w:rPr>
     </w:lvl>
   </w:abstractNum>
-  <w:abstractNum w:abstractNumId="9">
+  <w:abstractNum w:abstractNumId="9" w15:restartNumberingAfterBreak="0">
     <w:nsid w:val="0F9C79B7"/>
     <w:multiLevelType w:val="hybridMultilevel"/>
     <w:tmpl w:val="D090E594"/>
@@ -6825,7 +6397,7 @@
       </w:rPr>
     </w:lvl>
   </w:abstractNum>
-  <w:abstractNum w:abstractNumId="10">
+  <w:abstractNum w:abstractNumId="10" w15:restartNumberingAfterBreak="0">
     <w:nsid w:val="147754C4"/>
     <w:multiLevelType w:val="hybridMultilevel"/>
     <w:tmpl w:val="84E4C188"/>
@@ -6938,7 +6510,7 @@
       </w:rPr>
     </w:lvl>
   </w:abstractNum>
-  <w:abstractNum w:abstractNumId="11">
+  <w:abstractNum w:abstractNumId="11" w15:restartNumberingAfterBreak="0">
     <w:nsid w:val="17E32655"/>
     <w:multiLevelType w:val="hybridMultilevel"/>
     <w:tmpl w:val="6A466A66"/>
@@ -7051,7 +6623,7 @@
       </w:rPr>
     </w:lvl>
   </w:abstractNum>
-  <w:abstractNum w:abstractNumId="12">
+  <w:abstractNum w:abstractNumId="12" w15:restartNumberingAfterBreak="0">
     <w:nsid w:val="1D9B7637"/>
     <w:multiLevelType w:val="hybridMultilevel"/>
     <w:tmpl w:val="4096143E"/>
@@ -7140,7 +6712,7 @@
       </w:pPr>
     </w:lvl>
   </w:abstractNum>
-  <w:abstractNum w:abstractNumId="13">
+  <w:abstractNum w:abstractNumId="13" w15:restartNumberingAfterBreak="0">
     <w:nsid w:val="276D4A37"/>
     <w:multiLevelType w:val="hybridMultilevel"/>
     <w:tmpl w:val="CA2CAD2C"/>
@@ -7253,7 +6825,7 @@
       </w:rPr>
     </w:lvl>
   </w:abstractNum>
-  <w:abstractNum w:abstractNumId="14">
+  <w:abstractNum w:abstractNumId="14" w15:restartNumberingAfterBreak="0">
     <w:nsid w:val="2A8F72D0"/>
     <w:multiLevelType w:val="hybridMultilevel"/>
     <w:tmpl w:val="B9D4A522"/>
@@ -7366,7 +6938,7 @@
       </w:rPr>
     </w:lvl>
   </w:abstractNum>
-  <w:abstractNum w:abstractNumId="15">
+  <w:abstractNum w:abstractNumId="15" w15:restartNumberingAfterBreak="0">
     <w:nsid w:val="2C5E5932"/>
     <w:multiLevelType w:val="hybridMultilevel"/>
     <w:tmpl w:val="169CC814"/>
@@ -7479,7 +7051,7 @@
       </w:rPr>
     </w:lvl>
   </w:abstractNum>
-  <w:abstractNum w:abstractNumId="16">
+  <w:abstractNum w:abstractNumId="16" w15:restartNumberingAfterBreak="0">
     <w:nsid w:val="3394772C"/>
     <w:multiLevelType w:val="hybridMultilevel"/>
     <w:tmpl w:val="524807B2"/>
@@ -7592,7 +7164,7 @@
       </w:rPr>
     </w:lvl>
   </w:abstractNum>
-  <w:abstractNum w:abstractNumId="17">
+  <w:abstractNum w:abstractNumId="17" w15:restartNumberingAfterBreak="0">
     <w:nsid w:val="39343FD6"/>
     <w:multiLevelType w:val="hybridMultilevel"/>
     <w:tmpl w:val="4AEE04B2"/>
@@ -7705,7 +7277,7 @@
       </w:rPr>
     </w:lvl>
   </w:abstractNum>
-  <w:abstractNum w:abstractNumId="18">
+  <w:abstractNum w:abstractNumId="18" w15:restartNumberingAfterBreak="0">
     <w:nsid w:val="4CCE49CC"/>
     <w:multiLevelType w:val="hybridMultilevel"/>
     <w:tmpl w:val="DC380FAE"/>
@@ -7791,7 +7363,7 @@
       </w:pPr>
     </w:lvl>
   </w:abstractNum>
-  <w:abstractNum w:abstractNumId="19">
+  <w:abstractNum w:abstractNumId="19" w15:restartNumberingAfterBreak="0">
     <w:nsid w:val="4E6D79F8"/>
     <w:multiLevelType w:val="hybridMultilevel"/>
     <w:tmpl w:val="DB3AECBE"/>
@@ -7904,7 +7476,7 @@
       </w:rPr>
     </w:lvl>
   </w:abstractNum>
-  <w:abstractNum w:abstractNumId="20">
+  <w:abstractNum w:abstractNumId="20" w15:restartNumberingAfterBreak="0">
     <w:nsid w:val="51FA1CDD"/>
     <w:multiLevelType w:val="hybridMultilevel"/>
     <w:tmpl w:val="0F545706"/>
@@ -8016,7 +7588,7 @@
       </w:rPr>
     </w:lvl>
   </w:abstractNum>
-  <w:abstractNum w:abstractNumId="21">
+  <w:abstractNum w:abstractNumId="21" w15:restartNumberingAfterBreak="0">
     <w:nsid w:val="573677C1"/>
     <w:multiLevelType w:val="hybridMultilevel"/>
     <w:tmpl w:val="DC0C4F94"/>
@@ -8129,7 +7701,7 @@
       </w:rPr>
     </w:lvl>
   </w:abstractNum>
-  <w:abstractNum w:abstractNumId="22">
+  <w:abstractNum w:abstractNumId="22" w15:restartNumberingAfterBreak="0">
     <w:nsid w:val="5F477000"/>
     <w:multiLevelType w:val="hybridMultilevel"/>
     <w:tmpl w:val="FF0876C6"/>
@@ -8242,7 +7814,7 @@
       </w:rPr>
     </w:lvl>
   </w:abstractNum>
-  <w:abstractNum w:abstractNumId="23">
+  <w:abstractNum w:abstractNumId="23" w15:restartNumberingAfterBreak="0">
     <w:nsid w:val="64601271"/>
     <w:multiLevelType w:val="hybridMultilevel"/>
     <w:tmpl w:val="6FB00CCC"/>
@@ -8355,7 +7927,7 @@
       </w:rPr>
     </w:lvl>
   </w:abstractNum>
-  <w:abstractNum w:abstractNumId="24">
+  <w:abstractNum w:abstractNumId="24" w15:restartNumberingAfterBreak="0">
     <w:nsid w:val="77A013C6"/>
     <w:multiLevelType w:val="hybridMultilevel"/>
     <w:tmpl w:val="9B58EBC4"/>
@@ -8468,7 +8040,7 @@
       </w:rPr>
     </w:lvl>
   </w:abstractNum>
-  <w:abstractNum w:abstractNumId="25">
+  <w:abstractNum w:abstractNumId="25" w15:restartNumberingAfterBreak="0">
     <w:nsid w:val="7B792E98"/>
     <w:multiLevelType w:val="hybridMultilevel"/>
     <w:tmpl w:val="8BEC7D1C"/>
@@ -8581,7 +8153,7 @@
       </w:rPr>
     </w:lvl>
   </w:abstractNum>
-  <w:abstractNum w:abstractNumId="26">
+  <w:abstractNum w:abstractNumId="26" w15:restartNumberingAfterBreak="0">
     <w:nsid w:val="7C46647B"/>
     <w:multiLevelType w:val="hybridMultilevel"/>
     <w:tmpl w:val="004478AC"/>
@@ -8779,7 +8351,7 @@
 </file>
 
 <file path=word/styles.xml><?xml version="1.0" encoding="utf-8"?>
-<w:styles xmlns:r="http://schemas.openxmlformats.org/officeDocument/2006/relationships" xmlns:w="http://schemas.openxmlformats.org/wordprocessingml/2006/main">
+<w:styles xmlns:mc="http://schemas.openxmlformats.org/markup-compatibility/2006" xmlns:r="http://schemas.openxmlformats.org/officeDocument/2006/relationships" xmlns:w="http://schemas.openxmlformats.org/wordprocessingml/2006/main" xmlns:w14="http://schemas.microsoft.com/office/word/2010/wordml" xmlns:w15="http://schemas.microsoft.com/office/word/2012/wordml" xmlns:w16cid="http://schemas.microsoft.com/office/word/2016/wordml/cid" xmlns:w16se="http://schemas.microsoft.com/office/word/2015/wordml/symex" mc:Ignorable="w14 w15 w16se w16cid">
   <w:docDefaults>
     <w:rPrDefault>
       <w:rPr>
@@ -8791,144 +8363,383 @@
     </w:rPrDefault>
     <w:pPrDefault/>
   </w:docDefaults>
-  <w:latentStyles w:defLockedState="0" w:defUIPriority="99" w:defSemiHidden="1" w:defUnhideWhenUsed="1" w:defQFormat="0" w:count="267">
-    <w:lsdException w:name="Normal" w:semiHidden="0" w:uiPriority="0" w:unhideWhenUsed="0" w:qFormat="1"/>
-    <w:lsdException w:name="heading 1" w:semiHidden="0" w:uiPriority="9" w:unhideWhenUsed="0" w:qFormat="1"/>
-    <w:lsdException w:name="heading 2" w:uiPriority="9" w:qFormat="1"/>
-    <w:lsdException w:name="heading 3" w:uiPriority="9" w:qFormat="1"/>
-    <w:lsdException w:name="heading 4" w:uiPriority="9" w:qFormat="1"/>
-    <w:lsdException w:name="heading 5" w:uiPriority="9" w:qFormat="1"/>
-    <w:lsdException w:name="heading 6" w:uiPriority="9" w:qFormat="1"/>
-    <w:lsdException w:name="heading 7" w:uiPriority="9" w:qFormat="1"/>
-    <w:lsdException w:name="heading 8" w:uiPriority="9" w:qFormat="1"/>
-    <w:lsdException w:name="heading 9" w:uiPriority="9" w:qFormat="1"/>
-    <w:lsdException w:name="toc 1" w:uiPriority="39"/>
-    <w:lsdException w:name="toc 2" w:uiPriority="39"/>
-    <w:lsdException w:name="toc 3" w:uiPriority="39"/>
-    <w:lsdException w:name="toc 4" w:uiPriority="39"/>
-    <w:lsdException w:name="toc 5" w:uiPriority="39"/>
-    <w:lsdException w:name="toc 6" w:uiPriority="39"/>
-    <w:lsdException w:name="toc 7" w:uiPriority="39"/>
-    <w:lsdException w:name="toc 8" w:uiPriority="39"/>
-    <w:lsdException w:name="toc 9" w:uiPriority="39"/>
-    <w:lsdException w:name="caption" w:uiPriority="35" w:qFormat="1"/>
-    <w:lsdException w:name="Title" w:semiHidden="0" w:uiPriority="10" w:unhideWhenUsed="0" w:qFormat="1"/>
-    <w:lsdException w:name="Default Paragraph Font" w:uiPriority="1"/>
-    <w:lsdException w:name="Subtitle" w:semiHidden="0" w:uiPriority="11" w:unhideWhenUsed="0" w:qFormat="1"/>
-    <w:lsdException w:name="Strong" w:semiHidden="0" w:uiPriority="22" w:unhideWhenUsed="0" w:qFormat="1"/>
-    <w:lsdException w:name="Emphasis" w:semiHidden="0" w:uiPriority="20" w:unhideWhenUsed="0" w:qFormat="1"/>
-    <w:lsdException w:name="Table Grid" w:semiHidden="0" w:uiPriority="39" w:unhideWhenUsed="0"/>
-    <w:lsdException w:name="Placeholder Text" w:unhideWhenUsed="0"/>
-    <w:lsdException w:name="No Spacing" w:semiHidden="0" w:uiPriority="1" w:unhideWhenUsed="0" w:qFormat="1"/>
-    <w:lsdException w:name="Light Shading" w:semiHidden="0" w:uiPriority="60" w:unhideWhenUsed="0"/>
-    <w:lsdException w:name="Light List" w:semiHidden="0" w:uiPriority="61" w:unhideWhenUsed="0"/>
-    <w:lsdException w:name="Light Grid" w:semiHidden="0" w:uiPriority="62" w:unhideWhenUsed="0"/>
-    <w:lsdException w:name="Medium Shading 1" w:semiHidden="0" w:uiPriority="63" w:unhideWhenUsed="0"/>
-    <w:lsdException w:name="Medium Shading 2" w:semiHidden="0" w:uiPriority="64" w:unhideWhenUsed="0"/>
-    <w:lsdException w:name="Medium List 1" w:semiHidden="0" w:uiPriority="65" w:unhideWhenUsed="0"/>
-    <w:lsdException w:name="Medium List 2" w:semiHidden="0" w:uiPriority="66" w:unhideWhenUsed="0"/>
-    <w:lsdException w:name="Medium Grid 1" w:semiHidden="0" w:uiPriority="67" w:unhideWhenUsed="0"/>
-    <w:lsdException w:name="Medium Grid 2" w:semiHidden="0" w:uiPriority="68" w:unhideWhenUsed="0"/>
-    <w:lsdException w:name="Medium Grid 3" w:semiHidden="0" w:uiPriority="69" w:unhideWhenUsed="0"/>
-    <w:lsdException w:name="Dark List" w:semiHidden="0" w:uiPriority="70" w:unhideWhenUsed="0"/>
-    <w:lsdException w:name="Colorful Shading" w:semiHidden="0" w:uiPriority="71" w:unhideWhenUsed="0"/>
-    <w:lsdException w:name="Colorful List" w:semiHidden="0" w:uiPriority="72" w:unhideWhenUsed="0"/>
-    <w:lsdException w:name="Colorful Grid" w:semiHidden="0" w:uiPriority="73" w:unhideWhenUsed="0"/>
-    <w:lsdException w:name="Light Shading Accent 1" w:semiHidden="0" w:uiPriority="60" w:unhideWhenUsed="0"/>
-    <w:lsdException w:name="Light List Accent 1" w:semiHidden="0" w:uiPriority="61" w:unhideWhenUsed="0"/>
-    <w:lsdException w:name="Light Grid Accent 1" w:semiHidden="0" w:uiPriority="62" w:unhideWhenUsed="0"/>
-    <w:lsdException w:name="Medium Shading 1 Accent 1" w:semiHidden="0" w:uiPriority="63" w:unhideWhenUsed="0"/>
-    <w:lsdException w:name="Medium Shading 2 Accent 1" w:semiHidden="0" w:uiPriority="64" w:unhideWhenUsed="0"/>
-    <w:lsdException w:name="Medium List 1 Accent 1" w:semiHidden="0" w:uiPriority="65" w:unhideWhenUsed="0"/>
-    <w:lsdException w:name="Revision" w:unhideWhenUsed="0"/>
-    <w:lsdException w:name="List Paragraph" w:semiHidden="0" w:uiPriority="34" w:unhideWhenUsed="0" w:qFormat="1"/>
-    <w:lsdException w:name="Quote" w:semiHidden="0" w:uiPriority="29" w:unhideWhenUsed="0" w:qFormat="1"/>
-    <w:lsdException w:name="Intense Quote" w:semiHidden="0" w:uiPriority="30" w:unhideWhenUsed="0" w:qFormat="1"/>
-    <w:lsdException w:name="Medium List 2 Accent 1" w:semiHidden="0" w:uiPriority="66" w:unhideWhenUsed="0"/>
-    <w:lsdException w:name="Medium Grid 1 Accent 1" w:semiHidden="0" w:uiPriority="67" w:unhideWhenUsed="0"/>
-    <w:lsdException w:name="Medium Grid 2 Accent 1" w:semiHidden="0" w:uiPriority="68" w:unhideWhenUsed="0"/>
-    <w:lsdException w:name="Medium Grid 3 Accent 1" w:semiHidden="0" w:uiPriority="69" w:unhideWhenUsed="0"/>
-    <w:lsdException w:name="Dark List Accent 1" w:semiHidden="0" w:uiPriority="70" w:unhideWhenUsed="0"/>
-    <w:lsdException w:name="Colorful Shading Accent 1" w:semiHidden="0" w:uiPriority="71" w:unhideWhenUsed="0"/>
-    <w:lsdException w:name="Colorful List Accent 1" w:semiHidden="0" w:uiPriority="72" w:unhideWhenUsed="0"/>
-    <w:lsdException w:name="Colorful Grid Accent 1" w:semiHidden="0" w:uiPriority="73" w:unhideWhenUsed="0"/>
-    <w:lsdException w:name="Light Shading Accent 2" w:semiHidden="0" w:uiPriority="60" w:unhideWhenUsed="0"/>
-    <w:lsdException w:name="Light List Accent 2" w:semiHidden="0" w:uiPriority="61" w:unhideWhenUsed="0"/>
-    <w:lsdException w:name="Light Grid Accent 2" w:semiHidden="0" w:uiPriority="62" w:unhideWhenUsed="0"/>
-    <w:lsdException w:name="Medium Shading 1 Accent 2" w:semiHidden="0" w:uiPriority="63" w:unhideWhenUsed="0"/>
-    <w:lsdException w:name="Medium Shading 2 Accent 2" w:semiHidden="0" w:uiPriority="64" w:unhideWhenUsed="0"/>
-    <w:lsdException w:name="Medium List 1 Accent 2" w:semiHidden="0" w:uiPriority="65" w:unhideWhenUsed="0"/>
-    <w:lsdException w:name="Medium List 2 Accent 2" w:semiHidden="0" w:uiPriority="66" w:unhideWhenUsed="0"/>
-    <w:lsdException w:name="Medium Grid 1 Accent 2" w:semiHidden="0" w:uiPriority="67" w:unhideWhenUsed="0"/>
-    <w:lsdException w:name="Medium Grid 2 Accent 2" w:semiHidden="0" w:uiPriority="68" w:unhideWhenUsed="0"/>
-    <w:lsdException w:name="Medium Grid 3 Accent 2" w:semiHidden="0" w:uiPriority="69" w:unhideWhenUsed="0"/>
-    <w:lsdException w:name="Dark List Accent 2" w:semiHidden="0" w:uiPriority="70" w:unhideWhenUsed="0"/>
-    <w:lsdException w:name="Colorful Shading Accent 2" w:semiHidden="0" w:uiPriority="71" w:unhideWhenUsed="0"/>
-    <w:lsdException w:name="Colorful List Accent 2" w:semiHidden="0" w:uiPriority="72" w:unhideWhenUsed="0"/>
-    <w:lsdException w:name="Colorful Grid Accent 2" w:semiHidden="0" w:uiPriority="73" w:unhideWhenUsed="0"/>
-    <w:lsdException w:name="Light Shading Accent 3" w:semiHidden="0" w:uiPriority="60" w:unhideWhenUsed="0"/>
-    <w:lsdException w:name="Light List Accent 3" w:semiHidden="0" w:uiPriority="61" w:unhideWhenUsed="0"/>
-    <w:lsdException w:name="Light Grid Accent 3" w:semiHidden="0" w:uiPriority="62" w:unhideWhenUsed="0"/>
-    <w:lsdException w:name="Medium Shading 1 Accent 3" w:semiHidden="0" w:uiPriority="63" w:unhideWhenUsed="0"/>
-    <w:lsdException w:name="Medium Shading 2 Accent 3" w:semiHidden="0" w:uiPriority="64" w:unhideWhenUsed="0"/>
-    <w:lsdException w:name="Medium List 1 Accent 3" w:semiHidden="0" w:uiPriority="65" w:unhideWhenUsed="0"/>
-    <w:lsdException w:name="Medium List 2 Accent 3" w:semiHidden="0" w:uiPriority="66" w:unhideWhenUsed="0"/>
-    <w:lsdException w:name="Medium Grid 1 Accent 3" w:semiHidden="0" w:uiPriority="67" w:unhideWhenUsed="0"/>
-    <w:lsdException w:name="Medium Grid 2 Accent 3" w:semiHidden="0" w:uiPriority="68" w:unhideWhenUsed="0"/>
-    <w:lsdException w:name="Medium Grid 3 Accent 3" w:semiHidden="0" w:uiPriority="69" w:unhideWhenUsed="0"/>
-    <w:lsdException w:name="Dark List Accent 3" w:semiHidden="0" w:uiPriority="70" w:unhideWhenUsed="0"/>
-    <w:lsdException w:name="Colorful Shading Accent 3" w:semiHidden="0" w:uiPriority="71" w:unhideWhenUsed="0"/>
-    <w:lsdException w:name="Colorful List Accent 3" w:semiHidden="0" w:uiPriority="72" w:unhideWhenUsed="0"/>
-    <w:lsdException w:name="Colorful Grid Accent 3" w:semiHidden="0" w:uiPriority="73" w:unhideWhenUsed="0"/>
-    <w:lsdException w:name="Light Shading Accent 4" w:semiHidden="0" w:uiPriority="60" w:unhideWhenUsed="0"/>
-    <w:lsdException w:name="Light List Accent 4" w:semiHidden="0" w:uiPriority="61" w:unhideWhenUsed="0"/>
-    <w:lsdException w:name="Light Grid Accent 4" w:semiHidden="0" w:uiPriority="62" w:unhideWhenUsed="0"/>
-    <w:lsdException w:name="Medium Shading 1 Accent 4" w:semiHidden="0" w:uiPriority="63" w:unhideWhenUsed="0"/>
-    <w:lsdException w:name="Medium Shading 2 Accent 4" w:semiHidden="0" w:uiPriority="64" w:unhideWhenUsed="0"/>
-    <w:lsdException w:name="Medium List 1 Accent 4" w:semiHidden="0" w:uiPriority="65" w:unhideWhenUsed="0"/>
-    <w:lsdException w:name="Medium List 2 Accent 4" w:semiHidden="0" w:uiPriority="66" w:unhideWhenUsed="0"/>
-    <w:lsdException w:name="Medium Grid 1 Accent 4" w:semiHidden="0" w:uiPriority="67" w:unhideWhenUsed="0"/>
-    <w:lsdException w:name="Medium Grid 2 Accent 4" w:semiHidden="0" w:uiPriority="68" w:unhideWhenUsed="0"/>
-    <w:lsdException w:name="Medium Grid 3 Accent 4" w:semiHidden="0" w:uiPriority="69" w:unhideWhenUsed="0"/>
-    <w:lsdException w:name="Dark List Accent 4" w:semiHidden="0" w:uiPriority="70" w:unhideWhenUsed="0"/>
-    <w:lsdException w:name="Colorful Shading Accent 4" w:semiHidden="0" w:uiPriority="71" w:unhideWhenUsed="0"/>
-    <w:lsdException w:name="Colorful List Accent 4" w:semiHidden="0" w:uiPriority="72" w:unhideWhenUsed="0"/>
-    <w:lsdException w:name="Colorful Grid Accent 4" w:semiHidden="0" w:uiPriority="73" w:unhideWhenUsed="0"/>
-    <w:lsdException w:name="Light Shading Accent 5" w:semiHidden="0" w:uiPriority="60" w:unhideWhenUsed="0"/>
-    <w:lsdException w:name="Light List Accent 5" w:semiHidden="0" w:uiPriority="61" w:unhideWhenUsed="0"/>
-    <w:lsdException w:name="Light Grid Accent 5" w:semiHidden="0" w:uiPriority="62" w:unhideWhenUsed="0"/>
-    <w:lsdException w:name="Medium Shading 1 Accent 5" w:semiHidden="0" w:uiPriority="63" w:unhideWhenUsed="0"/>
-    <w:lsdException w:name="Medium Shading 2 Accent 5" w:semiHidden="0" w:uiPriority="64" w:unhideWhenUsed="0"/>
-    <w:lsdException w:name="Medium List 1 Accent 5" w:semiHidden="0" w:uiPriority="65" w:unhideWhenUsed="0"/>
-    <w:lsdException w:name="Medium List 2 Accent 5" w:semiHidden="0" w:uiPriority="66" w:unhideWhenUsed="0"/>
-    <w:lsdException w:name="Medium Grid 1 Accent 5" w:semiHidden="0" w:uiPriority="67" w:unhideWhenUsed="0"/>
-    <w:lsdException w:name="Medium Grid 2 Accent 5" w:semiHidden="0" w:uiPriority="68" w:unhideWhenUsed="0"/>
-    <w:lsdException w:name="Medium Grid 3 Accent 5" w:semiHidden="0" w:uiPriority="69" w:unhideWhenUsed="0"/>
-    <w:lsdException w:name="Dark List Accent 5" w:semiHidden="0" w:uiPriority="70" w:unhideWhenUsed="0"/>
-    <w:lsdException w:name="Colorful Shading Accent 5" w:semiHidden="0" w:uiPriority="71" w:unhideWhenUsed="0"/>
-    <w:lsdException w:name="Colorful List Accent 5" w:semiHidden="0" w:uiPriority="72" w:unhideWhenUsed="0"/>
-    <w:lsdException w:name="Colorful Grid Accent 5" w:semiHidden="0" w:uiPriority="73" w:unhideWhenUsed="0"/>
-    <w:lsdException w:name="Light Shading Accent 6" w:semiHidden="0" w:uiPriority="60" w:unhideWhenUsed="0"/>
-    <w:lsdException w:name="Light List Accent 6" w:semiHidden="0" w:uiPriority="61" w:unhideWhenUsed="0"/>
-    <w:lsdException w:name="Light Grid Accent 6" w:semiHidden="0" w:uiPriority="62" w:unhideWhenUsed="0"/>
-    <w:lsdException w:name="Medium Shading 1 Accent 6" w:semiHidden="0" w:uiPriority="63" w:unhideWhenUsed="0"/>
-    <w:lsdException w:name="Medium Shading 2 Accent 6" w:semiHidden="0" w:uiPriority="64" w:unhideWhenUsed="0"/>
-    <w:lsdException w:name="Medium List 1 Accent 6" w:semiHidden="0" w:uiPriority="65" w:unhideWhenUsed="0"/>
-    <w:lsdException w:name="Medium List 2 Accent 6" w:semiHidden="0" w:uiPriority="66" w:unhideWhenUsed="0"/>
-    <w:lsdException w:name="Medium Grid 1 Accent 6" w:semiHidden="0" w:uiPriority="67" w:unhideWhenUsed="0"/>
-    <w:lsdException w:name="Medium Grid 2 Accent 6" w:semiHidden="0" w:uiPriority="68" w:unhideWhenUsed="0"/>
-    <w:lsdException w:name="Medium Grid 3 Accent 6" w:semiHidden="0" w:uiPriority="69" w:unhideWhenUsed="0"/>
-    <w:lsdException w:name="Dark List Accent 6" w:semiHidden="0" w:uiPriority="70" w:unhideWhenUsed="0"/>
-    <w:lsdException w:name="Colorful Shading Accent 6" w:semiHidden="0" w:uiPriority="71" w:unhideWhenUsed="0"/>
-    <w:lsdException w:name="Colorful List Accent 6" w:semiHidden="0" w:uiPriority="72" w:unhideWhenUsed="0"/>
-    <w:lsdException w:name="Colorful Grid Accent 6" w:semiHidden="0" w:uiPriority="73" w:unhideWhenUsed="0"/>
-    <w:lsdException w:name="Subtle Emphasis" w:semiHidden="0" w:uiPriority="19" w:unhideWhenUsed="0" w:qFormat="1"/>
-    <w:lsdException w:name="Intense Emphasis" w:semiHidden="0" w:uiPriority="21" w:unhideWhenUsed="0" w:qFormat="1"/>
-    <w:lsdException w:name="Subtle Reference" w:semiHidden="0" w:uiPriority="31" w:unhideWhenUsed="0" w:qFormat="1"/>
-    <w:lsdException w:name="Intense Reference" w:semiHidden="0" w:uiPriority="32" w:unhideWhenUsed="0" w:qFormat="1"/>
-    <w:lsdException w:name="Book Title" w:semiHidden="0" w:uiPriority="33" w:unhideWhenUsed="0" w:qFormat="1"/>
-    <w:lsdException w:name="Bibliography" w:uiPriority="37"/>
-    <w:lsdException w:name="TOC Heading" w:uiPriority="39" w:qFormat="1"/>
+  <w:latentStyles w:defLockedState="0" w:defUIPriority="99" w:defSemiHidden="0" w:defUnhideWhenUsed="0" w:defQFormat="0" w:count="376">
+    <w:lsdException w:name="Normal" w:uiPriority="0" w:qFormat="1"/>
+    <w:lsdException w:name="heading 1" w:uiPriority="9" w:qFormat="1"/>
+    <w:lsdException w:name="heading 2" w:semiHidden="1" w:uiPriority="9" w:unhideWhenUsed="1" w:qFormat="1"/>
+    <w:lsdException w:name="heading 3" w:semiHidden="1" w:uiPriority="9" w:unhideWhenUsed="1" w:qFormat="1"/>
+    <w:lsdException w:name="heading 4" w:semiHidden="1" w:uiPriority="9" w:unhideWhenUsed="1" w:qFormat="1"/>
+    <w:lsdException w:name="heading 5" w:semiHidden="1" w:uiPriority="9" w:unhideWhenUsed="1" w:qFormat="1"/>
+    <w:lsdException w:name="heading 6" w:semiHidden="1" w:uiPriority="9" w:unhideWhenUsed="1" w:qFormat="1"/>
+    <w:lsdException w:name="heading 7" w:semiHidden="1" w:uiPriority="9" w:unhideWhenUsed="1" w:qFormat="1"/>
+    <w:lsdException w:name="heading 8" w:semiHidden="1" w:uiPriority="9" w:unhideWhenUsed="1" w:qFormat="1"/>
+    <w:lsdException w:name="heading 9" w:semiHidden="1" w:uiPriority="9" w:unhideWhenUsed="1" w:qFormat="1"/>
+    <w:lsdException w:name="index 1" w:semiHidden="1" w:unhideWhenUsed="1"/>
+    <w:lsdException w:name="index 2" w:semiHidden="1" w:unhideWhenUsed="1"/>
+    <w:lsdException w:name="index 3" w:semiHidden="1" w:unhideWhenUsed="1"/>
+    <w:lsdException w:name="index 4" w:semiHidden="1" w:unhideWhenUsed="1"/>
+    <w:lsdException w:name="index 5" w:semiHidden="1" w:unhideWhenUsed="1"/>
+    <w:lsdException w:name="index 6" w:semiHidden="1" w:unhideWhenUsed="1"/>
+    <w:lsdException w:name="index 7" w:semiHidden="1" w:unhideWhenUsed="1"/>
+    <w:lsdException w:name="index 8" w:semiHidden="1" w:unhideWhenUsed="1"/>
+    <w:lsdException w:name="index 9" w:semiHidden="1" w:unhideWhenUsed="1"/>
+    <w:lsdException w:name="toc 1" w:semiHidden="1" w:uiPriority="39" w:unhideWhenUsed="1"/>
+    <w:lsdException w:name="toc 2" w:semiHidden="1" w:uiPriority="39" w:unhideWhenUsed="1"/>
+    <w:lsdException w:name="toc 3" w:semiHidden="1" w:uiPriority="39" w:unhideWhenUsed="1"/>
+    <w:lsdException w:name="toc 4" w:semiHidden="1" w:uiPriority="39" w:unhideWhenUsed="1"/>
+    <w:lsdException w:name="toc 5" w:semiHidden="1" w:uiPriority="39" w:unhideWhenUsed="1"/>
+    <w:lsdException w:name="toc 6" w:semiHidden="1" w:uiPriority="39" w:unhideWhenUsed="1"/>
+    <w:lsdException w:name="toc 7" w:semiHidden="1" w:uiPriority="39" w:unhideWhenUsed="1"/>
+    <w:lsdException w:name="toc 8" w:semiHidden="1" w:uiPriority="39" w:unhideWhenUsed="1"/>
+    <w:lsdException w:name="toc 9" w:semiHidden="1" w:uiPriority="39" w:unhideWhenUsed="1"/>
+    <w:lsdException w:name="Normal Indent" w:semiHidden="1" w:unhideWhenUsed="1"/>
+    <w:lsdException w:name="footnote text" w:semiHidden="1" w:unhideWhenUsed="1"/>
+    <w:lsdException w:name="annotation text" w:semiHidden="1" w:unhideWhenUsed="1"/>
+    <w:lsdException w:name="header" w:semiHidden="1" w:unhideWhenUsed="1"/>
+    <w:lsdException w:name="footer" w:semiHidden="1" w:unhideWhenUsed="1"/>
+    <w:lsdException w:name="index heading" w:semiHidden="1" w:unhideWhenUsed="1"/>
+    <w:lsdException w:name="caption" w:semiHidden="1" w:uiPriority="35" w:unhideWhenUsed="1" w:qFormat="1"/>
+    <w:lsdException w:name="table of figures" w:semiHidden="1" w:unhideWhenUsed="1"/>
+    <w:lsdException w:name="envelope address" w:semiHidden="1" w:unhideWhenUsed="1"/>
+    <w:lsdException w:name="envelope return" w:semiHidden="1" w:unhideWhenUsed="1"/>
+    <w:lsdException w:name="footnote reference" w:semiHidden="1" w:unhideWhenUsed="1"/>
+    <w:lsdException w:name="annotation reference" w:semiHidden="1" w:unhideWhenUsed="1"/>
+    <w:lsdException w:name="line number" w:semiHidden="1" w:unhideWhenUsed="1"/>
+    <w:lsdException w:name="page number" w:semiHidden="1" w:unhideWhenUsed="1"/>
+    <w:lsdException w:name="endnote reference" w:semiHidden="1" w:unhideWhenUsed="1"/>
+    <w:lsdException w:name="endnote text" w:semiHidden="1" w:unhideWhenUsed="1"/>
+    <w:lsdException w:name="table of authorities" w:semiHidden="1" w:unhideWhenUsed="1"/>
+    <w:lsdException w:name="macro" w:semiHidden="1" w:unhideWhenUsed="1"/>
+    <w:lsdException w:name="toa heading" w:semiHidden="1" w:unhideWhenUsed="1"/>
+    <w:lsdException w:name="List" w:semiHidden="1" w:unhideWhenUsed="1"/>
+    <w:lsdException w:name="List Bullet" w:semiHidden="1" w:unhideWhenUsed="1"/>
+    <w:lsdException w:name="List Number" w:semiHidden="1" w:unhideWhenUsed="1"/>
+    <w:lsdException w:name="List 2" w:semiHidden="1" w:unhideWhenUsed="1"/>
+    <w:lsdException w:name="List 3" w:semiHidden="1" w:unhideWhenUsed="1"/>
+    <w:lsdException w:name="List 4" w:semiHidden="1" w:unhideWhenUsed="1"/>
+    <w:lsdException w:name="List 5" w:semiHidden="1" w:unhideWhenUsed="1"/>
+    <w:lsdException w:name="List Bullet 2" w:semiHidden="1" w:unhideWhenUsed="1"/>
+    <w:lsdException w:name="List Bullet 3" w:semiHidden="1" w:unhideWhenUsed="1"/>
+    <w:lsdException w:name="List Bullet 4" w:semiHidden="1" w:unhideWhenUsed="1"/>
+    <w:lsdException w:name="List Bullet 5" w:semiHidden="1" w:unhideWhenUsed="1"/>
+    <w:lsdException w:name="List Number 2" w:semiHidden="1" w:unhideWhenUsed="1"/>
+    <w:lsdException w:name="List Number 3" w:semiHidden="1" w:unhideWhenUsed="1"/>
+    <w:lsdException w:name="List Number 4" w:semiHidden="1" w:unhideWhenUsed="1"/>
+    <w:lsdException w:name="List Number 5" w:semiHidden="1" w:unhideWhenUsed="1"/>
+    <w:lsdException w:name="Title" w:uiPriority="10" w:qFormat="1"/>
+    <w:lsdException w:name="Closing" w:semiHidden="1" w:unhideWhenUsed="1"/>
+    <w:lsdException w:name="Signature" w:semiHidden="1" w:unhideWhenUsed="1"/>
+    <w:lsdException w:name="Default Paragraph Font" w:semiHidden="1" w:uiPriority="1" w:unhideWhenUsed="1"/>
+    <w:lsdException w:name="Body Text" w:semiHidden="1" w:unhideWhenUsed="1"/>
+    <w:lsdException w:name="Body Text Indent" w:semiHidden="1" w:unhideWhenUsed="1"/>
+    <w:lsdException w:name="List Continue" w:semiHidden="1" w:unhideWhenUsed="1"/>
+    <w:lsdException w:name="List Continue 2" w:semiHidden="1" w:unhideWhenUsed="1"/>
+    <w:lsdException w:name="List Continue 3" w:semiHidden="1" w:unhideWhenUsed="1"/>
+    <w:lsdException w:name="List Continue 4" w:semiHidden="1" w:unhideWhenUsed="1"/>
+    <w:lsdException w:name="List Continue 5" w:semiHidden="1" w:unhideWhenUsed="1"/>
+    <w:lsdException w:name="Message Header" w:semiHidden="1" w:unhideWhenUsed="1"/>
+    <w:lsdException w:name="Subtitle" w:uiPriority="11" w:qFormat="1"/>
+    <w:lsdException w:name="Salutation" w:semiHidden="1" w:unhideWhenUsed="1"/>
+    <w:lsdException w:name="Date" w:semiHidden="1" w:unhideWhenUsed="1"/>
+    <w:lsdException w:name="Body Text First Indent" w:semiHidden="1" w:unhideWhenUsed="1"/>
+    <w:lsdException w:name="Body Text First Indent 2" w:semiHidden="1" w:unhideWhenUsed="1"/>
+    <w:lsdException w:name="Note Heading" w:semiHidden="1" w:unhideWhenUsed="1"/>
+    <w:lsdException w:name="Body Text 2" w:semiHidden="1" w:unhideWhenUsed="1"/>
+    <w:lsdException w:name="Body Text 3" w:semiHidden="1" w:unhideWhenUsed="1"/>
+    <w:lsdException w:name="Body Text Indent 2" w:semiHidden="1" w:unhideWhenUsed="1"/>
+    <w:lsdException w:name="Body Text Indent 3" w:semiHidden="1" w:unhideWhenUsed="1"/>
+    <w:lsdException w:name="Block Text" w:semiHidden="1" w:unhideWhenUsed="1"/>
+    <w:lsdException w:name="Hyperlink" w:semiHidden="1" w:unhideWhenUsed="1"/>
+    <w:lsdException w:name="FollowedHyperlink" w:semiHidden="1" w:unhideWhenUsed="1"/>
+    <w:lsdException w:name="Strong" w:uiPriority="22" w:qFormat="1"/>
+    <w:lsdException w:name="Emphasis" w:uiPriority="20" w:qFormat="1"/>
+    <w:lsdException w:name="Document Map" w:semiHidden="1" w:unhideWhenUsed="1"/>
+    <w:lsdException w:name="Plain Text" w:semiHidden="1" w:unhideWhenUsed="1"/>
+    <w:lsdException w:name="E-mail Signature" w:semiHidden="1" w:unhideWhenUsed="1"/>
+    <w:lsdException w:name="HTML Top of Form" w:semiHidden="1" w:unhideWhenUsed="1"/>
+    <w:lsdException w:name="HTML Bottom of Form" w:semiHidden="1" w:unhideWhenUsed="1"/>
+    <w:lsdException w:name="Normal (Web)" w:semiHidden="1" w:unhideWhenUsed="1"/>
+    <w:lsdException w:name="HTML Acronym" w:semiHidden="1" w:unhideWhenUsed="1"/>
+    <w:lsdException w:name="HTML Address" w:semiHidden="1" w:unhideWhenUsed="1"/>
+    <w:lsdException w:name="HTML Cite" w:semiHidden="1" w:unhideWhenUsed="1"/>
+    <w:lsdException w:name="HTML Code" w:semiHidden="1" w:unhideWhenUsed="1"/>
+    <w:lsdException w:name="HTML Definition" w:semiHidden="1" w:unhideWhenUsed="1"/>
+    <w:lsdException w:name="HTML Keyboard" w:semiHidden="1" w:unhideWhenUsed="1"/>
+    <w:lsdException w:name="HTML Preformatted" w:semiHidden="1" w:unhideWhenUsed="1"/>
+    <w:lsdException w:name="HTML Sample" w:semiHidden="1" w:unhideWhenUsed="1"/>
+    <w:lsdException w:name="HTML Typewriter" w:semiHidden="1" w:unhideWhenUsed="1"/>
+    <w:lsdException w:name="HTML Variable" w:semiHidden="1" w:unhideWhenUsed="1"/>
+    <w:lsdException w:name="Normal Table" w:semiHidden="1" w:unhideWhenUsed="1"/>
+    <w:lsdException w:name="annotation subject" w:semiHidden="1" w:unhideWhenUsed="1"/>
+    <w:lsdException w:name="No List" w:semiHidden="1" w:unhideWhenUsed="1"/>
+    <w:lsdException w:name="Outline List 1" w:semiHidden="1" w:unhideWhenUsed="1"/>
+    <w:lsdException w:name="Outline List 2" w:semiHidden="1" w:unhideWhenUsed="1"/>
+    <w:lsdException w:name="Outline List 3" w:semiHidden="1" w:unhideWhenUsed="1"/>
+    <w:lsdException w:name="Table Simple 1" w:semiHidden="1" w:unhideWhenUsed="1"/>
+    <w:lsdException w:name="Table Simple 2" w:semiHidden="1" w:unhideWhenUsed="1"/>
+    <w:lsdException w:name="Table Simple 3" w:semiHidden="1" w:unhideWhenUsed="1"/>
+    <w:lsdException w:name="Table Classic 1" w:semiHidden="1" w:unhideWhenUsed="1"/>
+    <w:lsdException w:name="Table Classic 2" w:semiHidden="1" w:unhideWhenUsed="1"/>
+    <w:lsdException w:name="Table Classic 3" w:semiHidden="1" w:unhideWhenUsed="1"/>
+    <w:lsdException w:name="Table Classic 4" w:semiHidden="1" w:unhideWhenUsed="1"/>
+    <w:lsdException w:name="Table Colorful 1" w:semiHidden="1" w:unhideWhenUsed="1"/>
+    <w:lsdException w:name="Table Colorful 2" w:semiHidden="1" w:unhideWhenUsed="1"/>
+    <w:lsdException w:name="Table Colorful 3" w:semiHidden="1" w:unhideWhenUsed="1"/>
+    <w:lsdException w:name="Table Columns 1" w:semiHidden="1" w:unhideWhenUsed="1"/>
+    <w:lsdException w:name="Table Columns 2" w:semiHidden="1" w:unhideWhenUsed="1"/>
+    <w:lsdException w:name="Table Columns 3" w:semiHidden="1" w:unhideWhenUsed="1"/>
+    <w:lsdException w:name="Table Columns 4" w:semiHidden="1" w:unhideWhenUsed="1"/>
+    <w:lsdException w:name="Table Columns 5" w:semiHidden="1" w:unhideWhenUsed="1"/>
+    <w:lsdException w:name="Table Grid 1" w:semiHidden="1" w:unhideWhenUsed="1"/>
+    <w:lsdException w:name="Table Grid 2" w:semiHidden="1" w:unhideWhenUsed="1"/>
+    <w:lsdException w:name="Table Grid 3" w:semiHidden="1" w:unhideWhenUsed="1"/>
+    <w:lsdException w:name="Table Grid 4" w:semiHidden="1" w:unhideWhenUsed="1"/>
+    <w:lsdException w:name="Table Grid 5" w:semiHidden="1" w:unhideWhenUsed="1"/>
+    <w:lsdException w:name="Table Grid 6" w:semiHidden="1" w:unhideWhenUsed="1"/>
+    <w:lsdException w:name="Table Grid 7" w:semiHidden="1" w:unhideWhenUsed="1"/>
+    <w:lsdException w:name="Table Grid 8" w:semiHidden="1" w:unhideWhenUsed="1"/>
+    <w:lsdException w:name="Table List 1" w:semiHidden="1" w:unhideWhenUsed="1"/>
+    <w:lsdException w:name="Table List 2" w:semiHidden="1" w:unhideWhenUsed="1"/>
+    <w:lsdException w:name="Table List 3" w:semiHidden="1" w:unhideWhenUsed="1"/>
+    <w:lsdException w:name="Table List 4" w:semiHidden="1" w:unhideWhenUsed="1"/>
+    <w:lsdException w:name="Table List 5" w:semiHidden="1" w:unhideWhenUsed="1"/>
+    <w:lsdException w:name="Table List 6" w:semiHidden="1" w:unhideWhenUsed="1"/>
+    <w:lsdException w:name="Table List 7" w:semiHidden="1" w:unhideWhenUsed="1"/>
+    <w:lsdException w:name="Table List 8" w:semiHidden="1" w:unhideWhenUsed="1"/>
+    <w:lsdException w:name="Table 3D effects 1" w:semiHidden="1" w:unhideWhenUsed="1"/>
+    <w:lsdException w:name="Table 3D effects 2" w:semiHidden="1" w:unhideWhenUsed="1"/>
+    <w:lsdException w:name="Table 3D effects 3" w:semiHidden="1" w:unhideWhenUsed="1"/>
+    <w:lsdException w:name="Table Contemporary" w:semiHidden="1" w:unhideWhenUsed="1"/>
+    <w:lsdException w:name="Table Elegant" w:semiHidden="1" w:unhideWhenUsed="1"/>
+    <w:lsdException w:name="Table Professional" w:semiHidden="1" w:unhideWhenUsed="1"/>
+    <w:lsdException w:name="Table Subtle 1" w:semiHidden="1" w:unhideWhenUsed="1"/>
+    <w:lsdException w:name="Table Subtle 2" w:semiHidden="1" w:unhideWhenUsed="1"/>
+    <w:lsdException w:name="Table Web 1" w:semiHidden="1" w:unhideWhenUsed="1"/>
+    <w:lsdException w:name="Table Web 2" w:semiHidden="1" w:unhideWhenUsed="1"/>
+    <w:lsdException w:name="Table Web 3" w:semiHidden="1" w:unhideWhenUsed="1"/>
+    <w:lsdException w:name="Balloon Text" w:semiHidden="1" w:unhideWhenUsed="1"/>
+    <w:lsdException w:name="Table Grid" w:semiHidden="1" w:uiPriority="39" w:unhideWhenUsed="1"/>
+    <w:lsdException w:name="Table Theme" w:semiHidden="1" w:unhideWhenUsed="1"/>
+    <w:lsdException w:name="Placeholder Text" w:semiHidden="1"/>
+    <w:lsdException w:name="No Spacing" w:uiPriority="1" w:qFormat="1"/>
+    <w:lsdException w:name="Light Shading" w:uiPriority="60"/>
+    <w:lsdException w:name="Light List" w:uiPriority="61"/>
+    <w:lsdException w:name="Light Grid" w:uiPriority="62"/>
+    <w:lsdException w:name="Medium Shading 1" w:uiPriority="63"/>
+    <w:lsdException w:name="Medium Shading 2" w:uiPriority="64"/>
+    <w:lsdException w:name="Medium List 1" w:uiPriority="65"/>
+    <w:lsdException w:name="Medium List 2" w:uiPriority="66"/>
+    <w:lsdException w:name="Medium Grid 1" w:uiPriority="67"/>
+    <w:lsdException w:name="Medium Grid 2" w:uiPriority="68"/>
+    <w:lsdException w:name="Medium Grid 3" w:uiPriority="69"/>
+    <w:lsdException w:name="Dark List" w:uiPriority="70"/>
+    <w:lsdException w:name="Colorful Shading" w:uiPriority="71"/>
+    <w:lsdException w:name="Colorful List" w:uiPriority="72"/>
+    <w:lsdException w:name="Colorful Grid" w:uiPriority="73"/>
+    <w:lsdException w:name="Light Shading Accent 1" w:uiPriority="60"/>
+    <w:lsdException w:name="Light List Accent 1" w:uiPriority="61"/>
+    <w:lsdException w:name="Light Grid Accent 1" w:uiPriority="62"/>
+    <w:lsdException w:name="Medium Shading 1 Accent 1" w:uiPriority="63"/>
+    <w:lsdException w:name="Medium Shading 2 Accent 1" w:uiPriority="64"/>
+    <w:lsdException w:name="Medium List 1 Accent 1" w:uiPriority="65"/>
+    <w:lsdException w:name="Revision" w:semiHidden="1"/>
+    <w:lsdException w:name="List Paragraph" w:uiPriority="34" w:qFormat="1"/>
+    <w:lsdException w:name="Quote" w:uiPriority="29" w:qFormat="1"/>
+    <w:lsdException w:name="Intense Quote" w:uiPriority="30" w:qFormat="1"/>
+    <w:lsdException w:name="Medium List 2 Accent 1" w:uiPriority="66"/>
+    <w:lsdException w:name="Medium Grid 1 Accent 1" w:uiPriority="67"/>
+    <w:lsdException w:name="Medium Grid 2 Accent 1" w:uiPriority="68"/>
+    <w:lsdException w:name="Medium Grid 3 Accent 1" w:uiPriority="69"/>
+    <w:lsdException w:name="Dark List Accent 1" w:uiPriority="70"/>
+    <w:lsdException w:name="Colorful Shading Accent 1" w:uiPriority="71"/>
+    <w:lsdException w:name="Colorful List Accent 1" w:uiPriority="72"/>
+    <w:lsdException w:name="Colorful Grid Accent 1" w:uiPriority="73"/>
+    <w:lsdException w:name="Light Shading Accent 2" w:uiPriority="60"/>
+    <w:lsdException w:name="Light List Accent 2" w:uiPriority="61"/>
+    <w:lsdException w:name="Light Grid Accent 2" w:uiPriority="62"/>
+    <w:lsdException w:name="Medium Shading 1 Accent 2" w:uiPriority="63"/>
+    <w:lsdException w:name="Medium Shading 2 Accent 2" w:uiPriority="64"/>
+    <w:lsdException w:name="Medium List 1 Accent 2" w:uiPriority="65"/>
+    <w:lsdException w:name="Medium List 2 Accent 2" w:uiPriority="66"/>
+    <w:lsdException w:name="Medium Grid 1 Accent 2" w:uiPriority="67"/>
+    <w:lsdException w:name="Medium Grid 2 Accent 2" w:uiPriority="68"/>
+    <w:lsdException w:name="Medium Grid 3 Accent 2" w:uiPriority="69"/>
+    <w:lsdException w:name="Dark List Accent 2" w:uiPriority="70"/>
+    <w:lsdException w:name="Colorful Shading Accent 2" w:uiPriority="71"/>
+    <w:lsdException w:name="Colorful List Accent 2" w:uiPriority="72"/>
+    <w:lsdException w:name="Colorful Grid Accent 2" w:uiPriority="73"/>
+    <w:lsdException w:name="Light Shading Accent 3" w:uiPriority="60"/>
+    <w:lsdException w:name="Light List Accent 3" w:uiPriority="61"/>
+    <w:lsdException w:name="Light Grid Accent 3" w:uiPriority="62"/>
+    <w:lsdException w:name="Medium Shading 1 Accent 3" w:uiPriority="63"/>
+    <w:lsdException w:name="Medium Shading 2 Accent 3" w:uiPriority="64"/>
+    <w:lsdException w:name="Medium List 1 Accent 3" w:uiPriority="65"/>
+    <w:lsdException w:name="Medium List 2 Accent 3" w:uiPriority="66"/>
+    <w:lsdException w:name="Medium Grid 1 Accent 3" w:uiPriority="67"/>
+    <w:lsdException w:name="Medium Grid 2 Accent 3" w:uiPriority="68"/>
+    <w:lsdException w:name="Medium Grid 3 Accent 3" w:uiPriority="69"/>
+    <w:lsdException w:name="Dark List Accent 3" w:uiPriority="70"/>
+    <w:lsdException w:name="Colorful Shading Accent 3" w:uiPriority="71"/>
+    <w:lsdException w:name="Colorful List Accent 3" w:uiPriority="72"/>
+    <w:lsdException w:name="Colorful Grid Accent 3" w:uiPriority="73"/>
+    <w:lsdException w:name="Light Shading Accent 4" w:uiPriority="60"/>
+    <w:lsdException w:name="Light List Accent 4" w:uiPriority="61"/>
+    <w:lsdException w:name="Light Grid Accent 4" w:uiPriority="62"/>
+    <w:lsdException w:name="Medium Shading 1 Accent 4" w:uiPriority="63"/>
+    <w:lsdException w:name="Medium Shading 2 Accent 4" w:uiPriority="64"/>
+    <w:lsdException w:name="Medium List 1 Accent 4" w:uiPriority="65"/>
+    <w:lsdException w:name="Medium List 2 Accent 4" w:uiPriority="66"/>
+    <w:lsdException w:name="Medium Grid 1 Accent 4" w:uiPriority="67"/>
+    <w:lsdException w:name="Medium Grid 2 Accent 4" w:uiPriority="68"/>
+    <w:lsdException w:name="Medium Grid 3 Accent 4" w:uiPriority="69"/>
+    <w:lsdException w:name="Dark List Accent 4" w:uiPriority="70"/>
+    <w:lsdException w:name="Colorful Shading Accent 4" w:uiPriority="71"/>
+    <w:lsdException w:name="Colorful List Accent 4" w:uiPriority="72"/>
+    <w:lsdException w:name="Colorful Grid Accent 4" w:uiPriority="73"/>
+    <w:lsdException w:name="Light Shading Accent 5" w:uiPriority="60"/>
+    <w:lsdException w:name="Light List Accent 5" w:uiPriority="61"/>
+    <w:lsdException w:name="Light Grid Accent 5" w:uiPriority="62"/>
+    <w:lsdException w:name="Medium Shading 1 Accent 5" w:uiPriority="63"/>
+    <w:lsdException w:name="Medium Shading 2 Accent 5" w:uiPriority="64"/>
+    <w:lsdException w:name="Medium List 1 Accent 5" w:uiPriority="65"/>
+    <w:lsdException w:name="Medium List 2 Accent 5" w:uiPriority="66"/>
+    <w:lsdException w:name="Medium Grid 1 Accent 5" w:uiPriority="67"/>
+    <w:lsdException w:name="Medium Grid 2 Accent 5" w:uiPriority="68"/>
+    <w:lsdException w:name="Medium Grid 3 Accent 5" w:uiPriority="69"/>
+    <w:lsdException w:name="Dark List Accent 5" w:uiPriority="70"/>
+    <w:lsdException w:name="Colorful Shading Accent 5" w:uiPriority="71"/>
+    <w:lsdException w:name="Colorful List Accent 5" w:uiPriority="72"/>
+    <w:lsdException w:name="Colorful Grid Accent 5" w:uiPriority="73"/>
+    <w:lsdException w:name="Light Shading Accent 6" w:uiPriority="60"/>
+    <w:lsdException w:name="Light List Accent 6" w:uiPriority="61"/>
+    <w:lsdException w:name="Light Grid Accent 6" w:uiPriority="62"/>
+    <w:lsdException w:name="Medium Shading 1 Accent 6" w:uiPriority="63"/>
+    <w:lsdException w:name="Medium Shading 2 Accent 6" w:uiPriority="64"/>
+    <w:lsdException w:name="Medium List 1 Accent 6" w:uiPriority="65"/>
+    <w:lsdException w:name="Medium List 2 Accent 6" w:uiPriority="66"/>
+    <w:lsdException w:name="Medium Grid 1 Accent 6" w:uiPriority="67"/>
+    <w:lsdException w:name="Medium Grid 2 Accent 6" w:uiPriority="68"/>
+    <w:lsdException w:name="Medium Grid 3 Accent 6" w:uiPriority="69"/>
+    <w:lsdException w:name="Dark List Accent 6" w:uiPriority="70"/>
+    <w:lsdException w:name="Colorful Shading Accent 6" w:uiPriority="71"/>
+    <w:lsdException w:name="Colorful List Accent 6" w:uiPriority="72"/>
+    <w:lsdException w:name="Colorful Grid Accent 6" w:uiPriority="73"/>
+    <w:lsdException w:name="Subtle Emphasis" w:uiPriority="19" w:qFormat="1"/>
+    <w:lsdException w:name="Intense Emphasis" w:uiPriority="21" w:qFormat="1"/>
+    <w:lsdException w:name="Subtle Reference" w:uiPriority="31" w:qFormat="1"/>
+    <w:lsdException w:name="Intense Reference" w:uiPriority="32" w:qFormat="1"/>
+    <w:lsdException w:name="Book Title" w:uiPriority="33" w:qFormat="1"/>
+    <w:lsdException w:name="Bibliography" w:semiHidden="1" w:uiPriority="37" w:unhideWhenUsed="1"/>
+    <w:lsdException w:name="TOC Heading" w:semiHidden="1" w:uiPriority="39" w:unhideWhenUsed="1" w:qFormat="1"/>
+    <w:lsdException w:name="Plain Table 1" w:uiPriority="41"/>
+    <w:lsdException w:name="Plain Table 2" w:uiPriority="42"/>
+    <w:lsdException w:name="Plain Table 3" w:uiPriority="43"/>
+    <w:lsdException w:name="Plain Table 4" w:uiPriority="44"/>
+    <w:lsdException w:name="Plain Table 5" w:uiPriority="45"/>
+    <w:lsdException w:name="Grid Table Light" w:uiPriority="40"/>
+    <w:lsdException w:name="Grid Table 1 Light" w:uiPriority="46"/>
+    <w:lsdException w:name="Grid Table 2" w:uiPriority="47"/>
+    <w:lsdException w:name="Grid Table 3" w:uiPriority="48"/>
+    <w:lsdException w:name="Grid Table 4" w:uiPriority="49"/>
+    <w:lsdException w:name="Grid Table 5 Dark" w:uiPriority="50"/>
+    <w:lsdException w:name="Grid Table 6 Colorful" w:uiPriority="51"/>
+    <w:lsdException w:name="Grid Table 7 Colorful" w:uiPriority="52"/>
+    <w:lsdException w:name="Grid Table 1 Light Accent 1" w:uiPriority="46"/>
+    <w:lsdException w:name="Grid Table 2 Accent 1" w:uiPriority="47"/>
+    <w:lsdException w:name="Grid Table 3 Accent 1" w:uiPriority="48"/>
+    <w:lsdException w:name="Grid Table 4 Accent 1" w:uiPriority="49"/>
+    <w:lsdException w:name="Grid Table 5 Dark Accent 1" w:uiPriority="50"/>
+    <w:lsdException w:name="Grid Table 6 Colorful Accent 1" w:uiPriority="51"/>
+    <w:lsdException w:name="Grid Table 7 Colorful Accent 1" w:uiPriority="52"/>
+    <w:lsdException w:name="Grid Table 1 Light Accent 2" w:uiPriority="46"/>
+    <w:lsdException w:name="Grid Table 2 Accent 2" w:uiPriority="47"/>
+    <w:lsdException w:name="Grid Table 3 Accent 2" w:uiPriority="48"/>
+    <w:lsdException w:name="Grid Table 4 Accent 2" w:uiPriority="49"/>
+    <w:lsdException w:name="Grid Table 5 Dark Accent 2" w:uiPriority="50"/>
+    <w:lsdException w:name="Grid Table 6 Colorful Accent 2" w:uiPriority="51"/>
+    <w:lsdException w:name="Grid Table 7 Colorful Accent 2" w:uiPriority="52"/>
+    <w:lsdException w:name="Grid Table 1 Light Accent 3" w:uiPriority="46"/>
+    <w:lsdException w:name="Grid Table 2 Accent 3" w:uiPriority="47"/>
+    <w:lsdException w:name="Grid Table 3 Accent 3" w:uiPriority="48"/>
+    <w:lsdException w:name="Grid Table 4 Accent 3" w:uiPriority="49"/>
+    <w:lsdException w:name="Grid Table 5 Dark Accent 3" w:uiPriority="50"/>
+    <w:lsdException w:name="Grid Table 6 Colorful Accent 3" w:uiPriority="51"/>
+    <w:lsdException w:name="Grid Table 7 Colorful Accent 3" w:uiPriority="52"/>
+    <w:lsdException w:name="Grid Table 1 Light Accent 4" w:uiPriority="46"/>
+    <w:lsdException w:name="Grid Table 2 Accent 4" w:uiPriority="47"/>
+    <w:lsdException w:name="Grid Table 3 Accent 4" w:uiPriority="48"/>
+    <w:lsdException w:name="Grid Table 4 Accent 4" w:uiPriority="49"/>
+    <w:lsdException w:name="Grid Table 5 Dark Accent 4" w:uiPriority="50"/>
+    <w:lsdException w:name="Grid Table 6 Colorful Accent 4" w:uiPriority="51"/>
+    <w:lsdException w:name="Grid Table 7 Colorful Accent 4" w:uiPriority="52"/>
+    <w:lsdException w:name="Grid Table 1 Light Accent 5" w:uiPriority="46"/>
+    <w:lsdException w:name="Grid Table 2 Accent 5" w:uiPriority="47"/>
+    <w:lsdException w:name="Grid Table 3 Accent 5" w:uiPriority="48"/>
+    <w:lsdException w:name="Grid Table 4 Accent 5" w:uiPriority="49"/>
+    <w:lsdException w:name="Grid Table 5 Dark Accent 5" w:uiPriority="50"/>
+    <w:lsdException w:name="Grid Table 6 Colorful Accent 5" w:uiPriority="51"/>
+    <w:lsdException w:name="Grid Table 7 Colorful Accent 5" w:uiPriority="52"/>
+    <w:lsdException w:name="Grid Table 1 Light Accent 6" w:uiPriority="46"/>
+    <w:lsdException w:name="Grid Table 2 Accent 6" w:uiPriority="47"/>
+    <w:lsdException w:name="Grid Table 3 Accent 6" w:uiPriority="48"/>
+    <w:lsdException w:name="Grid Table 4 Accent 6" w:uiPriority="49"/>
+    <w:lsdException w:name="Grid Table 5 Dark Accent 6" w:uiPriority="50"/>
+    <w:lsdException w:name="Grid Table 6 Colorful Accent 6" w:uiPriority="51"/>
+    <w:lsdException w:name="Grid Table 7 Colorful Accent 6" w:uiPriority="52"/>
+    <w:lsdException w:name="List Table 1 Light" w:uiPriority="46"/>
+    <w:lsdException w:name="List Table 2" w:uiPriority="47"/>
+    <w:lsdException w:name="List Table 3" w:uiPriority="48"/>
+    <w:lsdException w:name="List Table 4" w:uiPriority="49"/>
+    <w:lsdException w:name="List Table 5 Dark" w:uiPriority="50"/>
+    <w:lsdException w:name="List Table 6 Colorful" w:uiPriority="51"/>
+    <w:lsdException w:name="List Table 7 Colorful" w:uiPriority="52"/>
+    <w:lsdException w:name="List Table 1 Light Accent 1" w:uiPriority="46"/>
+    <w:lsdException w:name="List Table 2 Accent 1" w:uiPriority="47"/>
+    <w:lsdException w:name="List Table 3 Accent 1" w:uiPriority="48"/>
+    <w:lsdException w:name="List Table 4 Accent 1" w:uiPriority="49"/>
+    <w:lsdException w:name="List Table 5 Dark Accent 1" w:uiPriority="50"/>
+    <w:lsdException w:name="List Table 6 Colorful Accent 1" w:uiPriority="51"/>
+    <w:lsdException w:name="List Table 7 Colorful Accent 1" w:uiPriority="52"/>
+    <w:lsdException w:name="List Table 1 Light Accent 2" w:uiPriority="46"/>
+    <w:lsdException w:name="List Table 2 Accent 2" w:uiPriority="47"/>
+    <w:lsdException w:name="List Table 3 Accent 2" w:uiPriority="48"/>
+    <w:lsdException w:name="List Table 4 Accent 2" w:uiPriority="49"/>
+    <w:lsdException w:name="List Table 5 Dark Accent 2" w:uiPriority="50"/>
+    <w:lsdException w:name="List Table 6 Colorful Accent 2" w:uiPriority="51"/>
+    <w:lsdException w:name="List Table 7 Colorful Accent 2" w:uiPriority="52"/>
+    <w:lsdException w:name="List Table 1 Light Accent 3" w:uiPriority="46"/>
+    <w:lsdException w:name="List Table 2 Accent 3" w:uiPriority="47"/>
+    <w:lsdException w:name="List Table 3 Accent 3" w:uiPriority="48"/>
+    <w:lsdException w:name="List Table 4 Accent 3" w:uiPriority="49"/>
+    <w:lsdException w:name="List Table 5 Dark Accent 3" w:uiPriority="50"/>
+    <w:lsdException w:name="List Table 6 Colorful Accent 3" w:uiPriority="51"/>
+    <w:lsdException w:name="List Table 7 Colorful Accent 3" w:uiPriority="52"/>
+    <w:lsdException w:name="List Table 1 Light Accent 4" w:uiPriority="46"/>
+    <w:lsdException w:name="List Table 2 Accent 4" w:uiPriority="47"/>
+    <w:lsdException w:name="List Table 3 Accent 4" w:uiPriority="48"/>
+    <w:lsdException w:name="List Table 4 Accent 4" w:uiPriority="49"/>
+    <w:lsdException w:name="List Table 5 Dark Accent 4" w:uiPriority="50"/>
+    <w:lsdException w:name="List Table 6 Colorful Accent 4" w:uiPriority="51"/>
+    <w:lsdException w:name="List Table 7 Colorful Accent 4" w:uiPriority="52"/>
+    <w:lsdException w:name="List Table 1 Light Accent 5" w:uiPriority="46"/>
+    <w:lsdException w:name="List Table 2 Accent 5" w:uiPriority="47"/>
+    <w:lsdException w:name="List Table 3 Accent 5" w:uiPriority="48"/>
+    <w:lsdException w:name="List Table 4 Accent 5" w:uiPriority="49"/>
+    <w:lsdException w:name="List Table 5 Dark Accent 5" w:uiPriority="50"/>
+    <w:lsdException w:name="List Table 6 Colorful Accent 5" w:uiPriority="51"/>
+    <w:lsdException w:name="List Table 7 Colorful Accent 5" w:uiPriority="52"/>
+    <w:lsdException w:name="List Table 1 Light Accent 6" w:uiPriority="46"/>
+    <w:lsdException w:name="List Table 2 Accent 6" w:uiPriority="47"/>
+    <w:lsdException w:name="List Table 3 Accent 6" w:uiPriority="48"/>
+    <w:lsdException w:name="List Table 4 Accent 6" w:uiPriority="49"/>
+    <w:lsdException w:name="List Table 5 Dark Accent 6" w:uiPriority="50"/>
+    <w:lsdException w:name="List Table 6 Colorful Accent 6" w:uiPriority="51"/>
+    <w:lsdException w:name="List Table 7 Colorful Accent 6" w:uiPriority="52"/>
+    <w:lsdException w:name="Mention" w:semiHidden="1" w:unhideWhenUsed="1"/>
+    <w:lsdException w:name="Smart Hyperlink" w:semiHidden="1" w:unhideWhenUsed="1"/>
+    <w:lsdException w:name="Hashtag" w:semiHidden="1" w:unhideWhenUsed="1"/>
+    <w:lsdException w:name="Unresolved Mention" w:semiHidden="1" w:unhideWhenUsed="1"/>
+    <w:lsdException w:name="Smart Link" w:semiHidden="1" w:unhideWhenUsed="1"/>
   </w:latentStyles>
   <w:style w:type="paragraph" w:default="1" w:styleId="Standaard">
     <w:name w:val="Normal"/>
@@ -8989,7 +8800,6 @@
     <w:uiPriority w:val="99"/>
     <w:semiHidden/>
     <w:unhideWhenUsed/>
-    <w:qFormat/>
     <w:tblPr>
       <w:tblInd w:w="0" w:type="dxa"/>
       <w:tblCellMar>
@@ -9361,7 +9171,7 @@
   <a:extraClrSchemeLst/>
   <a:extLst>
     <a:ext uri="{05A4C25C-085E-4340-85A3-A5531E510DB2}">
-      <thm15:themeFamily xmlns="" xmlns:thm15="http://schemas.microsoft.com/office/thememl/2012/main" name="Office Theme" id="{62F939B6-93AF-4DB8-9C6B-D6C7DFDC589F}" vid="{4A3C46E8-61CC-4603-A589-7422A47A8E4A}"/>
+      <thm15:themeFamily xmlns:thm15="http://schemas.microsoft.com/office/thememl/2012/main" name="Office Theme" id="{62F939B6-93AF-4DB8-9C6B-D6C7DFDC589F}" vid="{4A3C46E8-61CC-4603-A589-7422A47A8E4A}"/>
     </a:ext>
   </a:extLst>
 </a:theme>

</xml_diff>

<commit_message>
AFSLUITEN werkt behalve in de klantenview wel methode al gemaakt
</commit_message>
<xml_diff>
--- a/Groepsopdracht OO Ontwerpen_19_20.docx
+++ b/Groepsopdracht OO Ontwerpen_19_20.docx
@@ -98,8 +98,6 @@
         </w:rPr>
         <w:t xml:space="preserve"> </w:t>
       </w:r>
-      <w:bookmarkStart w:id="0" w:name="_GoBack"/>
-      <w:bookmarkEnd w:id="0"/>
       <w:r>
         <w:rPr>
           <w:lang w:val="nl-NL"/>
@@ -3805,9 +3803,10 @@
         </w:rPr>
         <w:t xml:space="preserve">De kassier moet een artikel uit de lijst van gescande artikelen kunnen verwijderen. Het totale bedrag moet dan worden bijgewerkt </w:t>
       </w:r>
-      <w:r>
-        <w:rPr>
-          <w:highlight w:val="yellow"/>
+      <w:bookmarkStart w:id="0" w:name="_GoBack"/>
+      <w:bookmarkEnd w:id="0"/>
+      <w:r>
+        <w:rPr>
           <w:lang w:val="nl-NL"/>
         </w:rPr>
         <w:t>en tevens moet het klantenscherm worden bijgewerkt</w:t>

</xml_diff>